<commit_message>
Manuel utilisateur + taille fenetre Create profile
</commit_message>
<xml_diff>
--- a/doc/drafts/manuel_utilisateur.docx
+++ b/doc/drafts/manuel_utilisateur.docx
@@ -166,7 +166,7 @@
                     <w:sz w:val="28"/>
                     <w:szCs w:val="28"/>
                   </w:rPr>
-                  <w:t>02/12/12</w:t>
+                  <w:t>03/12/12</w:t>
                 </w:r>
                 <w:r>
                   <w:rPr>
@@ -460,6 +460,7 @@
           <w:docPartUnique/>
         </w:docPartObj>
       </w:sdtPr>
+      <w:sdtEndPr/>
       <w:sdtContent>
         <w:commentRangeStart w:id="1" w:displacedByCustomXml="prev"/>
         <w:p>
@@ -2377,6 +2378,8 @@
       <w:r>
         <w:rPr>
           <w:i/>
+          <w:noProof/>
+          <w:lang w:val="en-US"/>
         </w:rPr>
         <w:drawing>
           <wp:inline distT="0" distB="0" distL="0" distR="0" wp14:anchorId="4989777E" wp14:editId="39B9FB42">
@@ -2466,58 +2469,182 @@
       </w:r>
     </w:p>
     <w:p>
+      <w:r>
+        <w:br w:type="page"/>
+      </w:r>
+    </w:p>
+    <w:p>
       <w:pPr>
         <w:pStyle w:val="Heading2"/>
       </w:pPr>
       <w:bookmarkStart w:id="5" w:name="_Toc341795237"/>
       <w:r>
+        <w:lastRenderedPageBreak/>
         <w:t>Créer un compte</w:t>
       </w:r>
       <w:bookmarkEnd w:id="5"/>
     </w:p>
-    <w:p/>
-    <w:p/>
-    <w:p/>
-    <w:p/>
-    <w:p/>
-    <w:p/>
-    <w:p/>
-    <w:p/>
-    <w:p/>
     <w:p>
-      <w:pPr>
-        <w:pStyle w:val="Heading2"/>
-      </w:pPr>
-      <w:bookmarkStart w:id="6" w:name="_Toc341795238"/>
-      <w:r>
-        <w:t>Se connecter</w:t>
-      </w:r>
+      <w:r>
+        <w:t>Pour créer un nouveau profil</w:t>
+      </w:r>
+      <w:r>
+        <w:t>e</w:t>
+      </w:r>
+      <w:bookmarkStart w:id="6" w:name="_GoBack"/>
       <w:bookmarkEnd w:id="6"/>
+      <w:r>
+        <w:t>, cliquez sur « Register ». La fenêtre ci dessous apparaît et vous permet de saisir les informations concernant le nouveau profil</w:t>
+      </w:r>
+      <w:r>
+        <w:t>e</w:t>
+      </w:r>
+      <w:r>
+        <w:t>.</w:t>
+      </w:r>
     </w:p>
     <w:p>
-      <w:r>
-        <w:t>Une fois le profil</w:t>
-      </w:r>
-      <w:r>
-        <w:t>e</w:t>
-      </w:r>
-      <w:r>
-        <w:t xml:space="preserve"> créé, celui-ci apparaitra dans la liste déroulante. Sélectionnez le profil</w:t>
-      </w:r>
-      <w:r>
-        <w:t>e</w:t>
-      </w:r>
-      <w:bookmarkStart w:id="7" w:name="_GoBack"/>
-      <w:bookmarkEnd w:id="7"/>
-      <w:r>
-        <w:t xml:space="preserve"> et saisissez le mot de passe correspondant puis cliquez sur « Connect ».</w:t>
+      <w:pPr>
+        <w:jc w:val="center"/>
+      </w:pPr>
+      <w:r>
+        <w:rPr>
+          <w:noProof/>
+          <w:lang w:val="en-US"/>
+        </w:rPr>
+        <w:drawing>
+          <wp:inline distT="0" distB="0" distL="0" distR="0" wp14:anchorId="698009DF" wp14:editId="0B7DF756">
+            <wp:extent cx="2538919" cy="2895079"/>
+            <wp:effectExtent l="0" t="0" r="0" b="0"/>
+            <wp:docPr id="3" name="Picture 1"/>
+            <wp:cNvGraphicFramePr>
+              <a:graphicFrameLocks xmlns:a="http://schemas.openxmlformats.org/drawingml/2006/main" noChangeAspect="1"/>
+            </wp:cNvGraphicFramePr>
+            <a:graphic xmlns:a="http://schemas.openxmlformats.org/drawingml/2006/main">
+              <a:graphicData uri="http://schemas.openxmlformats.org/drawingml/2006/picture">
+                <pic:pic xmlns:pic="http://schemas.openxmlformats.org/drawingml/2006/picture">
+                  <pic:nvPicPr>
+                    <pic:cNvPr id="0" name="Picture 1"/>
+                    <pic:cNvPicPr>
+                      <a:picLocks noChangeAspect="1" noChangeArrowheads="1"/>
+                    </pic:cNvPicPr>
+                  </pic:nvPicPr>
+                  <pic:blipFill>
+                    <a:blip r:embed="rId12">
+                      <a:extLst>
+                        <a:ext uri="{28A0092B-C50C-407E-A947-70E740481C1C}">
+                          <a14:useLocalDpi xmlns:a14="http://schemas.microsoft.com/office/drawing/2010/main" val="0"/>
+                        </a:ext>
+                      </a:extLst>
+                    </a:blip>
+                    <a:srcRect/>
+                    <a:stretch>
+                      <a:fillRect/>
+                    </a:stretch>
+                  </pic:blipFill>
+                  <pic:spPr bwMode="auto">
+                    <a:xfrm>
+                      <a:off x="0" y="0"/>
+                      <a:ext cx="2539440" cy="2895673"/>
+                    </a:xfrm>
+                    <a:prstGeom prst="rect">
+                      <a:avLst/>
+                    </a:prstGeom>
+                    <a:noFill/>
+                    <a:ln>
+                      <a:noFill/>
+                    </a:ln>
+                  </pic:spPr>
+                </pic:pic>
+              </a:graphicData>
+            </a:graphic>
+          </wp:inline>
+        </w:drawing>
       </w:r>
     </w:p>
     <w:p>
       <w:pPr>
         <w:jc w:val="center"/>
-      </w:pPr>
-      <w:r>
+        <w:rPr>
+          <w:i/>
+        </w:rPr>
+      </w:pPr>
+      <w:r>
+        <w:rPr>
+          <w:i/>
+        </w:rPr>
+        <w:t>Création d’un nouveau profil</w:t>
+      </w:r>
+      <w:r>
+        <w:rPr>
+          <w:i/>
+        </w:rPr>
+        <w:t>e</w:t>
+      </w:r>
+    </w:p>
+    <w:p>
+      <w:pPr>
+        <w:jc w:val="center"/>
+        <w:rPr>
+          <w:i/>
+        </w:rPr>
+      </w:pPr>
+    </w:p>
+    <w:p>
+      <w:r>
+        <w:t xml:space="preserve">Une fois </w:t>
+      </w:r>
+      <w:r>
+        <w:t>les informations saisies et correctes, cliquez sur « Subscribe » pour valider la création du profile.</w:t>
+      </w:r>
+    </w:p>
+    <w:p>
+      <w:r>
+        <w:t>NB : L’avatar doit obligatoirement être un fichier image.</w:t>
+      </w:r>
+    </w:p>
+    <w:p>
+      <w:r>
+        <w:br w:type="page"/>
+      </w:r>
+    </w:p>
+    <w:p>
+      <w:pPr>
+        <w:pStyle w:val="Heading2"/>
+      </w:pPr>
+      <w:bookmarkStart w:id="7" w:name="_Toc341795238"/>
+      <w:r>
+        <w:lastRenderedPageBreak/>
+        <w:t>Se connecter</w:t>
+      </w:r>
+      <w:bookmarkEnd w:id="7"/>
+    </w:p>
+    <w:p>
+      <w:r>
+        <w:t>Une fois le profil</w:t>
+      </w:r>
+      <w:r>
+        <w:t>e</w:t>
+      </w:r>
+      <w:r>
+        <w:t xml:space="preserve"> créé, celui-ci apparaitra dans la liste déroulante. Sélectionnez le profil</w:t>
+      </w:r>
+      <w:r>
+        <w:t>e</w:t>
+      </w:r>
+      <w:r>
+        <w:t xml:space="preserve"> et saisissez le mot de passe correspondant puis cliquez sur « Connect ».</w:t>
+      </w:r>
+    </w:p>
+    <w:p>
+      <w:pPr>
+        <w:jc w:val="center"/>
+      </w:pPr>
+      <w:r>
+        <w:rPr>
+          <w:noProof/>
+          <w:lang w:val="en-US"/>
+        </w:rPr>
         <w:drawing>
           <wp:inline distT="0" distB="0" distL="0" distR="0" wp14:anchorId="2EE8EEB1" wp14:editId="3919BC5D">
             <wp:extent cx="1856740" cy="2578735"/>
@@ -2536,7 +2663,7 @@
                     </pic:cNvPicPr>
                   </pic:nvPicPr>
                   <pic:blipFill>
-                    <a:blip r:embed="rId12">
+                    <a:blip r:embed="rId13">
                       <a:extLst>
                         <a:ext uri="{28A0092B-C50C-407E-A947-70E740481C1C}">
                           <a14:useLocalDpi xmlns:a14="http://schemas.microsoft.com/office/drawing/2010/main" val="0"/>
@@ -2584,19 +2711,7 @@
         <w:rPr>
           <w:i/>
         </w:rPr>
-        <w:t xml:space="preserve">Écran d’accueil </w:t>
-      </w:r>
-      <w:r>
-        <w:rPr>
-          <w:i/>
-        </w:rPr>
-        <w:t>avec</w:t>
-      </w:r>
-      <w:r>
-        <w:rPr>
-          <w:i/>
-        </w:rPr>
-        <w:t xml:space="preserve"> profile</w:t>
+        <w:t>Écran d’accueil avec profile</w:t>
       </w:r>
     </w:p>
     <w:p>
@@ -2711,6 +2826,7 @@
       </w:pPr>
       <w:bookmarkStart w:id="16" w:name="_Toc341795247"/>
       <w:r>
+        <w:lastRenderedPageBreak/>
         <w:t>Dans la partie</w:t>
       </w:r>
       <w:bookmarkEnd w:id="16"/>
@@ -2817,9 +2933,9 @@
       </w:pPr>
     </w:p>
     <w:sectPr>
-      <w:headerReference w:type="default" r:id="rId13"/>
-      <w:footerReference w:type="default" r:id="rId14"/>
-      <w:footerReference w:type="first" r:id="rId15"/>
+      <w:headerReference w:type="default" r:id="rId14"/>
+      <w:footerReference w:type="default" r:id="rId15"/>
+      <w:footerReference w:type="first" r:id="rId16"/>
       <w:pgSz w:w="11906" w:h="16838"/>
       <w:pgMar w:top="1417" w:right="1417" w:bottom="1417" w:left="1417" w:header="708" w:footer="113" w:gutter="0"/>
       <w:cols w:space="708"/>
@@ -2906,6 +3022,7 @@
           <w:docPartUnique/>
         </w:docPartObj>
       </w:sdtPr>
+      <w:sdtEndPr/>
       <w:sdtContent>
         <w:r>
           <w:t xml:space="preserve">Page </w:t>
@@ -2934,14 +3051,27 @@
         <w:r>
           <w:t xml:space="preserve"> sur </w:t>
         </w:r>
-        <w:fldSimple w:instr=" NUMPAGES  ">
-          <w:r>
-            <w:rPr>
-              <w:noProof/>
-            </w:rPr>
-            <w:t>5</w:t>
-          </w:r>
-        </w:fldSimple>
+        <w:r>
+          <w:fldChar w:fldCharType="begin"/>
+        </w:r>
+        <w:r>
+          <w:instrText xml:space="preserve"> NUMPAGES  </w:instrText>
+        </w:r>
+        <w:r>
+          <w:fldChar w:fldCharType="separate"/>
+        </w:r>
+        <w:r>
+          <w:rPr>
+            <w:noProof/>
+          </w:rPr>
+          <w:t>6</w:t>
+        </w:r>
+        <w:r>
+          <w:rPr>
+            <w:noProof/>
+          </w:rPr>
+          <w:fldChar w:fldCharType="end"/>
+        </w:r>
       </w:sdtContent>
     </w:sdt>
   </w:p>
@@ -4724,7 +4854,7 @@
 </file>
 
 <file path=customXml/itemProps2.xml><?xml version="1.0" encoding="utf-8"?>
-<ds:datastoreItem xmlns:ds="http://schemas.openxmlformats.org/officeDocument/2006/customXml" ds:itemID="{73947F75-8878-884F-BAD5-7A5C7CE25EF8}">
+<ds:datastoreItem xmlns:ds="http://schemas.openxmlformats.org/officeDocument/2006/customXml" ds:itemID="{80DD3942-6F50-F947-851E-C50C4DB0C4CC}">
   <ds:schemaRefs>
     <ds:schemaRef ds:uri="http://schemas.openxmlformats.org/officeDocument/2006/bibliography"/>
   </ds:schemaRefs>

</xml_diff>

<commit_message>
Manuel utilisateur (ihm connexion)
</commit_message>
<xml_diff>
--- a/doc/drafts/manuel_utilisateur.docx
+++ b/doc/drafts/manuel_utilisateur.docx
@@ -1,6 +1,6 @@
 
 <file path=word/document.xml><?xml version="1.0" encoding="utf-8"?>
-<w:document xmlns:wpc="http://schemas.microsoft.com/office/word/2010/wordprocessingCanvas" xmlns:mo="http://schemas.microsoft.com/office/mac/office/2008/main" xmlns:mc="http://schemas.openxmlformats.org/markup-compatibility/2006" xmlns:mv="urn:schemas-microsoft-com:mac:vml" xmlns:o="urn:schemas-microsoft-com:office:office" xmlns:r="http://schemas.openxmlformats.org/officeDocument/2006/relationships" xmlns:m="http://schemas.openxmlformats.org/officeDocument/2006/math" xmlns:v="urn:schemas-microsoft-com:vml" xmlns:wp14="http://schemas.microsoft.com/office/word/2010/wordprocessingDrawing" xmlns:wp="http://schemas.openxmlformats.org/drawingml/2006/wordprocessingDrawing" xmlns:w10="urn:schemas-microsoft-com:office:word" xmlns:w="http://schemas.openxmlformats.org/wordprocessingml/2006/main" xmlns:w14="http://schemas.microsoft.com/office/word/2010/wordml" xmlns:wpg="http://schemas.microsoft.com/office/word/2010/wordprocessingGroup" xmlns:wpi="http://schemas.microsoft.com/office/word/2010/wordprocessingInk" xmlns:wne="http://schemas.microsoft.com/office/word/2006/wordml" xmlns:wps="http://schemas.microsoft.com/office/word/2010/wordprocessingShape" mc:Ignorable="w14 wp14 mv">
+<w:document xmlns:ve="http://schemas.openxmlformats.org/markup-compatibility/2006" xmlns:o="urn:schemas-microsoft-com:office:office" xmlns:r="http://schemas.openxmlformats.org/officeDocument/2006/relationships" xmlns:m="http://schemas.openxmlformats.org/officeDocument/2006/math" xmlns:v="urn:schemas-microsoft-com:vml" xmlns:wp="http://schemas.openxmlformats.org/drawingml/2006/wordprocessingDrawing" xmlns:w10="urn:schemas-microsoft-com:office:word" xmlns:w="http://schemas.openxmlformats.org/wordprocessingml/2006/main" xmlns:wne="http://schemas.microsoft.com/office/word/2006/wordml">
   <w:body>
     <w:sdt>
       <w:sdtPr>
@@ -22,7 +22,7 @@
           <w:tblPr>
             <w:tblpPr w:leftFromText="187" w:rightFromText="187" w:vertAnchor="page" w:horzAnchor="page" w:tblpYSpec="top"/>
             <w:tblW w:w="0" w:type="auto"/>
-            <w:tblLook w:val="04A0" w:firstRow="1" w:lastRow="0" w:firstColumn="1" w:lastColumn="0" w:noHBand="0" w:noVBand="1"/>
+            <w:tblLook w:val="04A0"/>
           </w:tblPr>
           <w:tblGrid>
             <w:gridCol w:w="1662"/>
@@ -40,7 +40,11 @@
                 </w:tcBorders>
                 <w:shd w:val="clear" w:color="auto" w:fill="8DB3E2" w:themeFill="text2" w:themeFillTint="66"/>
               </w:tcPr>
-              <w:p/>
+              <w:p>
+                <w:pPr>
+                  <w:jc w:val="both"/>
+                </w:pPr>
+              </w:p>
             </w:tc>
             <w:tc>
               <w:tcPr>
@@ -53,7 +57,8 @@
               </w:tcPr>
               <w:p>
                 <w:pPr>
-                  <w:pStyle w:val="NoSpacing"/>
+                  <w:pStyle w:val="Sansinterligne"/>
+                  <w:jc w:val="both"/>
                   <w:rPr>
                     <w:rFonts w:asciiTheme="majorHAnsi" w:eastAsiaTheme="majorEastAsia" w:hAnsiTheme="majorHAnsi" w:cstheme="majorBidi"/>
                     <w:b/>
@@ -101,6 +106,7 @@
               </w:tcPr>
               <w:p>
                 <w:pPr>
+                  <w:jc w:val="both"/>
                   <w:rPr>
                     <w:color w:val="17365D" w:themeColor="text2" w:themeShade="BF"/>
                   </w:rPr>
@@ -117,7 +123,8 @@
               </w:tcPr>
               <w:p>
                 <w:pPr>
-                  <w:pStyle w:val="NoSpacing"/>
+                  <w:pStyle w:val="Sansinterligne"/>
+                  <w:jc w:val="both"/>
                   <w:rPr>
                     <w:color w:val="17365D" w:themeColor="text2" w:themeShade="BF"/>
                     <w:sz w:val="28"/>
@@ -128,7 +135,8 @@
               <w:commentRangeStart w:id="0"/>
               <w:p>
                 <w:pPr>
-                  <w:pStyle w:val="NoSpacing"/>
+                  <w:pStyle w:val="Sansinterligne"/>
+                  <w:jc w:val="both"/>
                   <w:rPr>
                     <w:color w:val="17365D" w:themeColor="text2" w:themeShade="BF"/>
                     <w:sz w:val="28"/>
@@ -166,7 +174,7 @@
                     <w:sz w:val="28"/>
                     <w:szCs w:val="28"/>
                   </w:rPr>
-                  <w:t>03/12/12</w:t>
+                  <w:t>11/12/2012</w:t>
                 </w:r>
                 <w:r>
                   <w:rPr>
@@ -179,7 +187,7 @@
                 <w:commentRangeEnd w:id="0"/>
                 <w:r>
                   <w:rPr>
-                    <w:rStyle w:val="CommentReference"/>
+                    <w:rStyle w:val="Marquedecommentaire"/>
                     <w:rFonts w:eastAsiaTheme="minorHAnsi"/>
                   </w:rPr>
                   <w:commentReference w:id="0"/>
@@ -195,7 +203,8 @@
               </w:p>
               <w:p>
                 <w:pPr>
-                  <w:pStyle w:val="NoSpacing"/>
+                  <w:pStyle w:val="Sansinterligne"/>
+                  <w:jc w:val="both"/>
                   <w:rPr>
                     <w:color w:val="17365D" w:themeColor="text2" w:themeShade="BF"/>
                   </w:rPr>
@@ -203,7 +212,8 @@
               </w:p>
               <w:p>
                 <w:pPr>
-                  <w:pStyle w:val="NoSpacing"/>
+                  <w:pStyle w:val="Sansinterligne"/>
+                  <w:jc w:val="both"/>
                   <w:rPr>
                     <w:color w:val="17365D" w:themeColor="text2" w:themeShade="BF"/>
                     <w:sz w:val="24"/>
@@ -221,11 +231,12 @@
               </w:p>
               <w:p>
                 <w:pPr>
-                  <w:pStyle w:val="NoSpacing"/>
+                  <w:pStyle w:val="Sansinterligne"/>
                   <w:numPr>
                     <w:ilvl w:val="0"/>
                     <w:numId w:val="2"/>
                   </w:numPr>
+                  <w:jc w:val="both"/>
                   <w:rPr>
                     <w:color w:val="17365D" w:themeColor="text2" w:themeShade="BF"/>
                     <w:sz w:val="24"/>
@@ -243,11 +254,12 @@
               </w:p>
               <w:p>
                 <w:pPr>
-                  <w:pStyle w:val="NoSpacing"/>
+                  <w:pStyle w:val="Sansinterligne"/>
                   <w:numPr>
                     <w:ilvl w:val="0"/>
                     <w:numId w:val="2"/>
                   </w:numPr>
+                  <w:jc w:val="both"/>
                   <w:rPr>
                     <w:color w:val="17365D" w:themeColor="text2" w:themeShade="BF"/>
                     <w:sz w:val="24"/>
@@ -265,11 +277,12 @@
               </w:p>
               <w:p>
                 <w:pPr>
-                  <w:pStyle w:val="NoSpacing"/>
+                  <w:pStyle w:val="Sansinterligne"/>
                   <w:numPr>
                     <w:ilvl w:val="0"/>
                     <w:numId w:val="2"/>
                   </w:numPr>
+                  <w:jc w:val="both"/>
                   <w:rPr>
                     <w:color w:val="17365D" w:themeColor="text2" w:themeShade="BF"/>
                     <w:sz w:val="24"/>
@@ -287,11 +300,12 @@
               </w:p>
               <w:p>
                 <w:pPr>
-                  <w:pStyle w:val="NoSpacing"/>
+                  <w:pStyle w:val="Sansinterligne"/>
                   <w:numPr>
                     <w:ilvl w:val="0"/>
                     <w:numId w:val="2"/>
                   </w:numPr>
+                  <w:jc w:val="both"/>
                   <w:rPr>
                     <w:color w:val="17365D" w:themeColor="text2" w:themeShade="BF"/>
                     <w:sz w:val="24"/>
@@ -310,14 +324,26 @@
             </w:tc>
           </w:tr>
         </w:tbl>
-        <w:p/>
-        <w:p/>
-        <w:p/>
+        <w:p>
+          <w:pPr>
+            <w:jc w:val="both"/>
+          </w:pPr>
+        </w:p>
+        <w:p>
+          <w:pPr>
+            <w:jc w:val="both"/>
+          </w:pPr>
+        </w:p>
+        <w:p>
+          <w:pPr>
+            <w:jc w:val="both"/>
+          </w:pPr>
+        </w:p>
         <w:tbl>
           <w:tblPr>
             <w:tblpPr w:leftFromText="187" w:rightFromText="187" w:vertAnchor="page" w:horzAnchor="margin" w:tblpY="8210"/>
             <w:tblW w:w="5000" w:type="pct"/>
-            <w:tblLook w:val="04A0" w:firstRow="1" w:lastRow="0" w:firstColumn="1" w:lastColumn="0" w:noHBand="0" w:noVBand="1"/>
+            <w:tblLook w:val="04A0"/>
           </w:tblPr>
           <w:tblGrid>
             <w:gridCol w:w="9288"/>
@@ -329,7 +355,7 @@
               </w:tcPr>
               <w:p>
                 <w:pPr>
-                  <w:jc w:val="center"/>
+                  <w:jc w:val="both"/>
                   <w:rPr>
                     <w:b/>
                     <w:sz w:val="56"/>
@@ -344,8 +370,8 @@
                     <w:szCs w:val="56"/>
                     <w:lang w:eastAsia="fr-FR"/>
                   </w:rPr>
-                  <w:pict w14:anchorId="4326FB74">
-                    <v:shapetype id="_x0000_t32" coordsize="21600,21600" o:spt="32" o:oned="t" path="m0,0l21600,21600e" filled="f">
+                  <w:pict>
+                    <v:shapetype id="_x0000_t32" coordsize="21600,21600" o:spt="32" o:oned="t" path="m,l21600,21600e" filled="f">
                       <v:path arrowok="t" fillok="f" o:connecttype="none"/>
                       <o:lock v:ext="edit" shapetype="t"/>
                     </v:shapetype>
@@ -363,7 +389,7 @@
               </w:p>
               <w:p>
                 <w:pPr>
-                  <w:jc w:val="center"/>
+                  <w:jc w:val="both"/>
                   <w:rPr>
                     <w:b/>
                     <w:sz w:val="40"/>
@@ -388,7 +414,8 @@
               </w:tcPr>
               <w:p>
                 <w:pPr>
-                  <w:pStyle w:val="NoSpacing"/>
+                  <w:pStyle w:val="Sansinterligne"/>
+                  <w:jc w:val="both"/>
                   <w:rPr>
                     <w:color w:val="7F7F7F" w:themeColor="background1" w:themeShade="7F"/>
                   </w:rPr>
@@ -399,6 +426,7 @@
         </w:tbl>
         <w:p>
           <w:pPr>
+            <w:jc w:val="both"/>
             <w:rPr>
               <w:b/>
               <w:bCs/>
@@ -420,7 +448,8 @@
     </w:sdt>
     <w:p>
       <w:pPr>
-        <w:pStyle w:val="TOCHeading"/>
+        <w:pStyle w:val="En-ttedetabledesmatires"/>
+        <w:jc w:val="both"/>
         <w:rPr>
           <w:rFonts w:asciiTheme="minorHAnsi" w:eastAsiaTheme="minorHAnsi" w:hAnsiTheme="minorHAnsi" w:cstheme="minorBidi"/>
           <w:b w:val="0"/>
@@ -433,7 +462,8 @@
     </w:p>
     <w:p>
       <w:pPr>
-        <w:pStyle w:val="TOCHeading"/>
+        <w:pStyle w:val="En-ttedetabledesmatires"/>
+        <w:jc w:val="both"/>
         <w:rPr>
           <w:rFonts w:asciiTheme="minorHAnsi" w:eastAsiaTheme="minorHAnsi" w:hAnsiTheme="minorHAnsi" w:cstheme="minorBidi"/>
           <w:b w:val="0"/>
@@ -460,22 +490,23 @@
           <w:docPartUnique/>
         </w:docPartObj>
       </w:sdtPr>
-      <w:sdtEndPr/>
       <w:sdtContent>
         <w:commentRangeStart w:id="1" w:displacedByCustomXml="prev"/>
         <w:p>
           <w:pPr>
-            <w:pStyle w:val="TOCHeading"/>
+            <w:pStyle w:val="En-ttedetabledesmatires"/>
+            <w:jc w:val="both"/>
           </w:pPr>
           <w:r>
             <w:rPr>
-              <w:rStyle w:val="Heading1Char"/>
+              <w:rStyle w:val="Titre1Car"/>
             </w:rPr>
             <w:t>Table des matières</w:t>
           </w:r>
         </w:p>
         <w:p>
           <w:pPr>
+            <w:jc w:val="both"/>
             <w:rPr>
               <w:sz w:val="28"/>
               <w:szCs w:val="28"/>
@@ -484,11 +515,12 @@
         </w:p>
         <w:p>
           <w:pPr>
-            <w:pStyle w:val="TOC1"/>
+            <w:pStyle w:val="TM1"/>
             <w:tabs>
               <w:tab w:val="left" w:pos="440"/>
               <w:tab w:val="right" w:leader="dot" w:pos="9062"/>
             </w:tabs>
+            <w:jc w:val="both"/>
             <w:rPr>
               <w:rFonts w:eastAsiaTheme="minorEastAsia"/>
               <w:noProof/>
@@ -519,7 +551,7 @@
           <w:hyperlink w:anchor="_Toc341795234" w:history="1">
             <w:r>
               <w:rPr>
-                <w:rStyle w:val="Hyperlink"/>
+                <w:rStyle w:val="Lienhypertexte"/>
                 <w:noProof/>
               </w:rPr>
               <w:t>1</w:t>
@@ -534,7 +566,7 @@
             </w:r>
             <w:r>
               <w:rPr>
-                <w:rStyle w:val="Hyperlink"/>
+                <w:rStyle w:val="Lienhypertexte"/>
                 <w:noProof/>
               </w:rPr>
               <w:t>Introduction</w:t>
@@ -591,11 +623,12 @@
         </w:p>
         <w:p>
           <w:pPr>
-            <w:pStyle w:val="TOC1"/>
+            <w:pStyle w:val="TM1"/>
             <w:tabs>
               <w:tab w:val="left" w:pos="440"/>
               <w:tab w:val="right" w:leader="dot" w:pos="9062"/>
             </w:tabs>
+            <w:jc w:val="both"/>
             <w:rPr>
               <w:rFonts w:eastAsiaTheme="minorEastAsia"/>
               <w:noProof/>
@@ -605,7 +638,7 @@
           <w:hyperlink w:anchor="_Toc341795235" w:history="1">
             <w:r>
               <w:rPr>
-                <w:rStyle w:val="Hyperlink"/>
+                <w:rStyle w:val="Lienhypertexte"/>
                 <w:noProof/>
               </w:rPr>
               <w:t>2</w:t>
@@ -620,7 +653,7 @@
             </w:r>
             <w:r>
               <w:rPr>
-                <w:rStyle w:val="Hyperlink"/>
+                <w:rStyle w:val="Lienhypertexte"/>
                 <w:noProof/>
               </w:rPr>
               <w:t>Installation</w:t>
@@ -677,11 +710,12 @@
         </w:p>
         <w:p>
           <w:pPr>
-            <w:pStyle w:val="TOC1"/>
+            <w:pStyle w:val="TM1"/>
             <w:tabs>
               <w:tab w:val="left" w:pos="440"/>
               <w:tab w:val="right" w:leader="dot" w:pos="9062"/>
             </w:tabs>
+            <w:jc w:val="both"/>
             <w:rPr>
               <w:rFonts w:eastAsiaTheme="minorEastAsia"/>
               <w:noProof/>
@@ -691,7 +725,7 @@
           <w:hyperlink w:anchor="_Toc341795236" w:history="1">
             <w:r>
               <w:rPr>
-                <w:rStyle w:val="Hyperlink"/>
+                <w:rStyle w:val="Lienhypertexte"/>
                 <w:noProof/>
               </w:rPr>
               <w:t>3</w:t>
@@ -706,7 +740,7 @@
             </w:r>
             <w:r>
               <w:rPr>
-                <w:rStyle w:val="Hyperlink"/>
+                <w:rStyle w:val="Lienhypertexte"/>
                 <w:noProof/>
               </w:rPr>
               <w:t>Premiers pas</w:t>
@@ -763,11 +797,12 @@
         </w:p>
         <w:p>
           <w:pPr>
-            <w:pStyle w:val="TOC2"/>
+            <w:pStyle w:val="TM2"/>
             <w:tabs>
               <w:tab w:val="left" w:pos="880"/>
               <w:tab w:val="right" w:leader="dot" w:pos="9062"/>
             </w:tabs>
+            <w:jc w:val="both"/>
             <w:rPr>
               <w:rFonts w:eastAsiaTheme="minorEastAsia"/>
               <w:noProof/>
@@ -777,7 +812,7 @@
           <w:hyperlink w:anchor="_Toc341795237" w:history="1">
             <w:r>
               <w:rPr>
-                <w:rStyle w:val="Hyperlink"/>
+                <w:rStyle w:val="Lienhypertexte"/>
                 <w:noProof/>
               </w:rPr>
               <w:t>3.1</w:t>
@@ -792,7 +827,7 @@
             </w:r>
             <w:r>
               <w:rPr>
-                <w:rStyle w:val="Hyperlink"/>
+                <w:rStyle w:val="Lienhypertexte"/>
                 <w:noProof/>
               </w:rPr>
               <w:t>Créer un compte</w:t>
@@ -849,11 +884,12 @@
         </w:p>
         <w:p>
           <w:pPr>
-            <w:pStyle w:val="TOC2"/>
+            <w:pStyle w:val="TM2"/>
             <w:tabs>
               <w:tab w:val="left" w:pos="880"/>
               <w:tab w:val="right" w:leader="dot" w:pos="9062"/>
             </w:tabs>
+            <w:jc w:val="both"/>
             <w:rPr>
               <w:rFonts w:eastAsiaTheme="minorEastAsia"/>
               <w:noProof/>
@@ -863,7 +899,7 @@
           <w:hyperlink w:anchor="_Toc341795238" w:history="1">
             <w:r>
               <w:rPr>
-                <w:rStyle w:val="Hyperlink"/>
+                <w:rStyle w:val="Lienhypertexte"/>
                 <w:noProof/>
               </w:rPr>
               <w:t>3.2</w:t>
@@ -878,7 +914,7 @@
             </w:r>
             <w:r>
               <w:rPr>
-                <w:rStyle w:val="Hyperlink"/>
+                <w:rStyle w:val="Lienhypertexte"/>
                 <w:noProof/>
               </w:rPr>
               <w:t>Se connecter</w:t>
@@ -935,11 +971,12 @@
         </w:p>
         <w:p>
           <w:pPr>
-            <w:pStyle w:val="TOC1"/>
+            <w:pStyle w:val="TM1"/>
             <w:tabs>
               <w:tab w:val="left" w:pos="440"/>
               <w:tab w:val="right" w:leader="dot" w:pos="9062"/>
             </w:tabs>
+            <w:jc w:val="both"/>
             <w:rPr>
               <w:rFonts w:eastAsiaTheme="minorEastAsia"/>
               <w:noProof/>
@@ -949,7 +986,7 @@
           <w:hyperlink w:anchor="_Toc341795239" w:history="1">
             <w:r>
               <w:rPr>
-                <w:rStyle w:val="Hyperlink"/>
+                <w:rStyle w:val="Lienhypertexte"/>
                 <w:noProof/>
               </w:rPr>
               <w:t>4</w:t>
@@ -964,7 +1001,7 @@
             </w:r>
             <w:r>
               <w:rPr>
-                <w:rStyle w:val="Hyperlink"/>
+                <w:rStyle w:val="Lienhypertexte"/>
                 <w:noProof/>
               </w:rPr>
               <w:t>Interface utilisateur</w:t>
@@ -1021,11 +1058,12 @@
         </w:p>
         <w:p>
           <w:pPr>
-            <w:pStyle w:val="TOC2"/>
+            <w:pStyle w:val="TM2"/>
             <w:tabs>
               <w:tab w:val="left" w:pos="880"/>
               <w:tab w:val="right" w:leader="dot" w:pos="9062"/>
             </w:tabs>
+            <w:jc w:val="both"/>
             <w:rPr>
               <w:rFonts w:eastAsiaTheme="minorEastAsia"/>
               <w:noProof/>
@@ -1035,7 +1073,7 @@
           <w:hyperlink w:anchor="_Toc341795240" w:history="1">
             <w:r>
               <w:rPr>
-                <w:rStyle w:val="Hyperlink"/>
+                <w:rStyle w:val="Lienhypertexte"/>
                 <w:noProof/>
               </w:rPr>
               <w:t>4.1</w:t>
@@ -1050,7 +1088,7 @@
             </w:r>
             <w:r>
               <w:rPr>
-                <w:rStyle w:val="Hyperlink"/>
+                <w:rStyle w:val="Lienhypertexte"/>
                 <w:noProof/>
               </w:rPr>
               <w:t>Gérer son compte</w:t>
@@ -1107,11 +1145,12 @@
         </w:p>
         <w:p>
           <w:pPr>
-            <w:pStyle w:val="TOC2"/>
+            <w:pStyle w:val="TM2"/>
             <w:tabs>
               <w:tab w:val="left" w:pos="880"/>
               <w:tab w:val="right" w:leader="dot" w:pos="9062"/>
             </w:tabs>
+            <w:jc w:val="both"/>
             <w:rPr>
               <w:rFonts w:eastAsiaTheme="minorEastAsia"/>
               <w:noProof/>
@@ -1121,7 +1160,7 @@
           <w:hyperlink w:anchor="_Toc341795241" w:history="1">
             <w:r>
               <w:rPr>
-                <w:rStyle w:val="Hyperlink"/>
+                <w:rStyle w:val="Lienhypertexte"/>
                 <w:noProof/>
               </w:rPr>
               <w:t>4.2</w:t>
@@ -1136,7 +1175,7 @@
             </w:r>
             <w:r>
               <w:rPr>
-                <w:rStyle w:val="Hyperlink"/>
+                <w:rStyle w:val="Lienhypertexte"/>
                 <w:noProof/>
               </w:rPr>
               <w:t>Visualiser un profil distant</w:t>
@@ -1193,11 +1232,12 @@
         </w:p>
         <w:p>
           <w:pPr>
-            <w:pStyle w:val="TOC2"/>
+            <w:pStyle w:val="TM2"/>
             <w:tabs>
               <w:tab w:val="left" w:pos="880"/>
               <w:tab w:val="right" w:leader="dot" w:pos="9062"/>
             </w:tabs>
+            <w:jc w:val="both"/>
             <w:rPr>
               <w:rFonts w:eastAsiaTheme="minorEastAsia"/>
               <w:noProof/>
@@ -1207,7 +1247,7 @@
           <w:hyperlink w:anchor="_Toc341795242" w:history="1">
             <w:r>
               <w:rPr>
-                <w:rStyle w:val="Hyperlink"/>
+                <w:rStyle w:val="Lienhypertexte"/>
                 <w:noProof/>
               </w:rPr>
               <w:t>4.3</w:t>
@@ -1222,7 +1262,7 @@
             </w:r>
             <w:r>
               <w:rPr>
-                <w:rStyle w:val="Hyperlink"/>
+                <w:rStyle w:val="Lienhypertexte"/>
                 <w:noProof/>
               </w:rPr>
               <w:t>Se déconnecter</w:t>
@@ -1279,11 +1319,12 @@
         </w:p>
         <w:p>
           <w:pPr>
-            <w:pStyle w:val="TOC2"/>
+            <w:pStyle w:val="TM2"/>
             <w:tabs>
               <w:tab w:val="left" w:pos="880"/>
               <w:tab w:val="right" w:leader="dot" w:pos="9062"/>
             </w:tabs>
+            <w:jc w:val="both"/>
             <w:rPr>
               <w:rFonts w:eastAsiaTheme="minorEastAsia"/>
               <w:noProof/>
@@ -1293,7 +1334,7 @@
           <w:hyperlink w:anchor="_Toc341795243" w:history="1">
             <w:r>
               <w:rPr>
-                <w:rStyle w:val="Hyperlink"/>
+                <w:rStyle w:val="Lienhypertexte"/>
                 <w:noProof/>
               </w:rPr>
               <w:t>4.4</w:t>
@@ -1308,7 +1349,7 @@
             </w:r>
             <w:r>
               <w:rPr>
-                <w:rStyle w:val="Hyperlink"/>
+                <w:rStyle w:val="Lienhypertexte"/>
                 <w:noProof/>
               </w:rPr>
               <w:t>Lancer une partie</w:t>
@@ -1365,11 +1406,12 @@
         </w:p>
         <w:p>
           <w:pPr>
-            <w:pStyle w:val="TOC2"/>
+            <w:pStyle w:val="TM2"/>
             <w:tabs>
               <w:tab w:val="left" w:pos="880"/>
               <w:tab w:val="right" w:leader="dot" w:pos="9062"/>
             </w:tabs>
+            <w:jc w:val="both"/>
             <w:rPr>
               <w:rFonts w:eastAsiaTheme="minorEastAsia"/>
               <w:noProof/>
@@ -1379,7 +1421,7 @@
           <w:hyperlink w:anchor="_Toc341795244" w:history="1">
             <w:r>
               <w:rPr>
-                <w:rStyle w:val="Hyperlink"/>
+                <w:rStyle w:val="Lienhypertexte"/>
                 <w:noProof/>
               </w:rPr>
               <w:t>4.5</w:t>
@@ -1394,7 +1436,7 @@
             </w:r>
             <w:r>
               <w:rPr>
-                <w:rStyle w:val="Hyperlink"/>
+                <w:rStyle w:val="Lienhypertexte"/>
                 <w:noProof/>
               </w:rPr>
               <w:t>Accepter/décliner une partie</w:t>
@@ -1451,11 +1493,12 @@
         </w:p>
         <w:p>
           <w:pPr>
-            <w:pStyle w:val="TOC2"/>
+            <w:pStyle w:val="TM2"/>
             <w:tabs>
               <w:tab w:val="left" w:pos="880"/>
               <w:tab w:val="right" w:leader="dot" w:pos="9062"/>
             </w:tabs>
+            <w:jc w:val="both"/>
             <w:rPr>
               <w:rFonts w:eastAsiaTheme="minorEastAsia"/>
               <w:noProof/>
@@ -1465,7 +1508,7 @@
           <w:hyperlink w:anchor="_Toc341795245" w:history="1">
             <w:r>
               <w:rPr>
-                <w:rStyle w:val="Hyperlink"/>
+                <w:rStyle w:val="Lienhypertexte"/>
                 <w:noProof/>
               </w:rPr>
               <w:t>4.6</w:t>
@@ -1480,7 +1523,7 @@
             </w:r>
             <w:r>
               <w:rPr>
-                <w:rStyle w:val="Hyperlink"/>
+                <w:rStyle w:val="Lienhypertexte"/>
                 <w:noProof/>
               </w:rPr>
               <w:t>Revoir une partie terminée</w:t>
@@ -1537,11 +1580,12 @@
         </w:p>
         <w:p>
           <w:pPr>
-            <w:pStyle w:val="TOC2"/>
+            <w:pStyle w:val="TM2"/>
             <w:tabs>
               <w:tab w:val="left" w:pos="880"/>
               <w:tab w:val="right" w:leader="dot" w:pos="9062"/>
             </w:tabs>
+            <w:jc w:val="both"/>
             <w:rPr>
               <w:rFonts w:eastAsiaTheme="minorEastAsia"/>
               <w:noProof/>
@@ -1551,7 +1595,7 @@
           <w:hyperlink w:anchor="_Toc341795246" w:history="1">
             <w:r>
               <w:rPr>
-                <w:rStyle w:val="Hyperlink"/>
+                <w:rStyle w:val="Lienhypertexte"/>
                 <w:noProof/>
               </w:rPr>
               <w:t>4.7</w:t>
@@ -1566,7 +1610,7 @@
             </w:r>
             <w:r>
               <w:rPr>
-                <w:rStyle w:val="Hyperlink"/>
+                <w:rStyle w:val="Lienhypertexte"/>
                 <w:noProof/>
               </w:rPr>
               <w:t>Reprendre une partie en cours</w:t>
@@ -1623,11 +1667,12 @@
         </w:p>
         <w:p>
           <w:pPr>
-            <w:pStyle w:val="TOC1"/>
+            <w:pStyle w:val="TM1"/>
             <w:tabs>
               <w:tab w:val="left" w:pos="440"/>
               <w:tab w:val="right" w:leader="dot" w:pos="9062"/>
             </w:tabs>
+            <w:jc w:val="both"/>
             <w:rPr>
               <w:rFonts w:eastAsiaTheme="minorEastAsia"/>
               <w:noProof/>
@@ -1637,7 +1682,7 @@
           <w:hyperlink w:anchor="_Toc341795247" w:history="1">
             <w:r>
               <w:rPr>
-                <w:rStyle w:val="Hyperlink"/>
+                <w:rStyle w:val="Lienhypertexte"/>
                 <w:noProof/>
               </w:rPr>
               <w:t>5</w:t>
@@ -1652,7 +1697,7 @@
             </w:r>
             <w:r>
               <w:rPr>
-                <w:rStyle w:val="Hyperlink"/>
+                <w:rStyle w:val="Lienhypertexte"/>
                 <w:noProof/>
               </w:rPr>
               <w:t>Dans la partie</w:t>
@@ -1709,11 +1754,12 @@
         </w:p>
         <w:p>
           <w:pPr>
-            <w:pStyle w:val="TOC2"/>
+            <w:pStyle w:val="TM2"/>
             <w:tabs>
               <w:tab w:val="left" w:pos="880"/>
               <w:tab w:val="right" w:leader="dot" w:pos="9062"/>
             </w:tabs>
+            <w:jc w:val="both"/>
             <w:rPr>
               <w:rFonts w:eastAsiaTheme="minorEastAsia"/>
               <w:noProof/>
@@ -1723,7 +1769,7 @@
           <w:hyperlink w:anchor="_Toc341795248" w:history="1">
             <w:r>
               <w:rPr>
-                <w:rStyle w:val="Hyperlink"/>
+                <w:rStyle w:val="Lienhypertexte"/>
                 <w:noProof/>
               </w:rPr>
               <w:t>5.1</w:t>
@@ -1738,7 +1784,7 @@
             </w:r>
             <w:r>
               <w:rPr>
-                <w:rStyle w:val="Hyperlink"/>
+                <w:rStyle w:val="Lienhypertexte"/>
                 <w:noProof/>
               </w:rPr>
               <w:t>Règles du jeu</w:t>
@@ -1795,11 +1841,12 @@
         </w:p>
         <w:p>
           <w:pPr>
-            <w:pStyle w:val="TOC3"/>
+            <w:pStyle w:val="TM3"/>
             <w:tabs>
               <w:tab w:val="left" w:pos="1320"/>
               <w:tab w:val="right" w:leader="dot" w:pos="9062"/>
             </w:tabs>
+            <w:jc w:val="both"/>
             <w:rPr>
               <w:rFonts w:eastAsiaTheme="minorEastAsia"/>
               <w:noProof/>
@@ -1809,7 +1856,7 @@
           <w:hyperlink w:anchor="_Toc341795249" w:history="1">
             <w:r>
               <w:rPr>
-                <w:rStyle w:val="Hyperlink"/>
+                <w:rStyle w:val="Lienhypertexte"/>
                 <w:noProof/>
               </w:rPr>
               <w:t>5.1.1</w:t>
@@ -1824,7 +1871,7 @@
             </w:r>
             <w:r>
               <w:rPr>
-                <w:rStyle w:val="Hyperlink"/>
+                <w:rStyle w:val="Lienhypertexte"/>
                 <w:noProof/>
               </w:rPr>
               <w:t>Grille</w:t>
@@ -1881,11 +1928,12 @@
         </w:p>
         <w:p>
           <w:pPr>
-            <w:pStyle w:val="TOC3"/>
+            <w:pStyle w:val="TM3"/>
             <w:tabs>
               <w:tab w:val="left" w:pos="1320"/>
               <w:tab w:val="right" w:leader="dot" w:pos="9062"/>
             </w:tabs>
+            <w:jc w:val="both"/>
             <w:rPr>
               <w:rFonts w:eastAsiaTheme="minorEastAsia"/>
               <w:noProof/>
@@ -1895,7 +1943,7 @@
           <w:hyperlink w:anchor="_Toc341795250" w:history="1">
             <w:r>
               <w:rPr>
-                <w:rStyle w:val="Hyperlink"/>
+                <w:rStyle w:val="Lienhypertexte"/>
                 <w:noProof/>
               </w:rPr>
               <w:t>5.1.2</w:t>
@@ -1910,7 +1958,7 @@
             </w:r>
             <w:r>
               <w:rPr>
-                <w:rStyle w:val="Hyperlink"/>
+                <w:rStyle w:val="Lienhypertexte"/>
                 <w:noProof/>
               </w:rPr>
               <w:t>Déplacements autorisés</w:t>
@@ -1967,11 +2015,12 @@
         </w:p>
         <w:p>
           <w:pPr>
-            <w:pStyle w:val="TOC3"/>
+            <w:pStyle w:val="TM3"/>
             <w:tabs>
               <w:tab w:val="left" w:pos="1320"/>
               <w:tab w:val="right" w:leader="dot" w:pos="9062"/>
             </w:tabs>
+            <w:jc w:val="both"/>
             <w:rPr>
               <w:rFonts w:eastAsiaTheme="minorEastAsia"/>
               <w:noProof/>
@@ -1981,7 +2030,7 @@
           <w:hyperlink w:anchor="_Toc341795251" w:history="1">
             <w:r>
               <w:rPr>
-                <w:rStyle w:val="Hyperlink"/>
+                <w:rStyle w:val="Lienhypertexte"/>
                 <w:noProof/>
               </w:rPr>
               <w:t>5.1.3</w:t>
@@ -1996,7 +2045,7 @@
             </w:r>
             <w:r>
               <w:rPr>
-                <w:rStyle w:val="Hyperlink"/>
+                <w:rStyle w:val="Lienhypertexte"/>
                 <w:noProof/>
               </w:rPr>
               <w:t>Prise ou capture</w:t>
@@ -2053,11 +2102,12 @@
         </w:p>
         <w:p>
           <w:pPr>
-            <w:pStyle w:val="TOC3"/>
+            <w:pStyle w:val="TM3"/>
             <w:tabs>
               <w:tab w:val="left" w:pos="1320"/>
               <w:tab w:val="right" w:leader="dot" w:pos="9062"/>
             </w:tabs>
+            <w:jc w:val="both"/>
             <w:rPr>
               <w:rFonts w:eastAsiaTheme="minorEastAsia"/>
               <w:noProof/>
@@ -2067,7 +2117,7 @@
           <w:hyperlink w:anchor="_Toc341795252" w:history="1">
             <w:r>
               <w:rPr>
-                <w:rStyle w:val="Hyperlink"/>
+                <w:rStyle w:val="Lienhypertexte"/>
                 <w:noProof/>
               </w:rPr>
               <w:t>5.1.4</w:t>
@@ -2082,7 +2132,7 @@
             </w:r>
             <w:r>
               <w:rPr>
-                <w:rStyle w:val="Hyperlink"/>
+                <w:rStyle w:val="Lienhypertexte"/>
                 <w:noProof/>
               </w:rPr>
               <w:t>Echec</w:t>
@@ -2139,11 +2189,12 @@
         </w:p>
         <w:p>
           <w:pPr>
-            <w:pStyle w:val="TOC2"/>
+            <w:pStyle w:val="TM2"/>
             <w:tabs>
               <w:tab w:val="left" w:pos="880"/>
               <w:tab w:val="right" w:leader="dot" w:pos="9062"/>
             </w:tabs>
+            <w:jc w:val="both"/>
             <w:rPr>
               <w:rFonts w:eastAsiaTheme="minorEastAsia"/>
               <w:noProof/>
@@ -2153,7 +2204,7 @@
           <w:hyperlink w:anchor="_Toc341795253" w:history="1">
             <w:r>
               <w:rPr>
-                <w:rStyle w:val="Hyperlink"/>
+                <w:rStyle w:val="Lienhypertexte"/>
                 <w:noProof/>
               </w:rPr>
               <w:t>5.2</w:t>
@@ -2168,7 +2219,7 @@
             </w:r>
             <w:r>
               <w:rPr>
-                <w:rStyle w:val="Hyperlink"/>
+                <w:rStyle w:val="Lienhypertexte"/>
                 <w:noProof/>
               </w:rPr>
               <w:t>Déplacer un pion</w:t>
@@ -2225,11 +2276,12 @@
         </w:p>
         <w:p>
           <w:pPr>
-            <w:pStyle w:val="TOC2"/>
+            <w:pStyle w:val="TM2"/>
             <w:tabs>
               <w:tab w:val="left" w:pos="880"/>
               <w:tab w:val="right" w:leader="dot" w:pos="9062"/>
             </w:tabs>
+            <w:jc w:val="both"/>
             <w:rPr>
               <w:rFonts w:eastAsiaTheme="minorEastAsia"/>
               <w:noProof/>
@@ -2239,7 +2291,7 @@
           <w:hyperlink w:anchor="_Toc341795254" w:history="1">
             <w:r>
               <w:rPr>
-                <w:rStyle w:val="Hyperlink"/>
+                <w:rStyle w:val="Lienhypertexte"/>
                 <w:noProof/>
               </w:rPr>
               <w:t>5.3</w:t>
@@ -2254,7 +2306,7 @@
             </w:r>
             <w:r>
               <w:rPr>
-                <w:rStyle w:val="Hyperlink"/>
+                <w:rStyle w:val="Lienhypertexte"/>
                 <w:noProof/>
               </w:rPr>
               <w:t>Communiquer avec l’adversaire</w:t>
@@ -2310,6 +2362,9 @@
           </w:hyperlink>
         </w:p>
         <w:p>
+          <w:pPr>
+            <w:jc w:val="both"/>
+          </w:pPr>
           <w:r>
             <w:rPr>
               <w:sz w:val="28"/>
@@ -2320,12 +2375,15 @@
           <w:commentRangeEnd w:id="1"/>
           <w:r>
             <w:rPr>
-              <w:rStyle w:val="CommentReference"/>
+              <w:rStyle w:val="Marquedecommentaire"/>
             </w:rPr>
             <w:commentReference w:id="1"/>
           </w:r>
         </w:p>
         <w:p>
+          <w:pPr>
+            <w:jc w:val="both"/>
+          </w:pPr>
           <w:r>
             <w:br w:type="page"/>
           </w:r>
@@ -2334,7 +2392,8 @@
     </w:sdt>
     <w:p>
       <w:pPr>
-        <w:pStyle w:val="Heading1"/>
+        <w:pStyle w:val="Titre1"/>
+        <w:jc w:val="both"/>
       </w:pPr>
       <w:bookmarkStart w:id="2" w:name="_Toc341795234"/>
       <w:r>
@@ -2345,7 +2404,8 @@
     </w:p>
     <w:p>
       <w:pPr>
-        <w:pStyle w:val="Heading1"/>
+        <w:pStyle w:val="Titre1"/>
+        <w:jc w:val="both"/>
       </w:pPr>
       <w:bookmarkStart w:id="3" w:name="_Toc341795235"/>
       <w:r>
@@ -2355,7 +2415,8 @@
     </w:p>
     <w:p>
       <w:pPr>
-        <w:pStyle w:val="Heading1"/>
+        <w:pStyle w:val="Titre1"/>
+        <w:jc w:val="both"/>
       </w:pPr>
       <w:bookmarkStart w:id="4" w:name="_Toc341795236"/>
       <w:r>
@@ -2364,6 +2425,9 @@
       <w:bookmarkEnd w:id="4"/>
     </w:p>
     <w:p>
+      <w:pPr>
+        <w:jc w:val="both"/>
+      </w:pPr>
       <w:r>
         <w:t xml:space="preserve">Une fois l’application installée, il suffit de la lancer. L’écran d’accueil s’affiche. </w:t>
       </w:r>
@@ -2379,10 +2443,10 @@
         <w:rPr>
           <w:i/>
           <w:noProof/>
-          <w:lang w:val="en-US"/>
+          <w:lang w:eastAsia="fr-FR"/>
         </w:rPr>
         <w:drawing>
-          <wp:inline distT="0" distB="0" distL="0" distR="0" wp14:anchorId="4989777E" wp14:editId="39B9FB42">
+          <wp:inline distT="0" distB="0" distL="0" distR="0">
             <wp:extent cx="1802130" cy="2519045"/>
             <wp:effectExtent l="0" t="0" r="0" b="0"/>
             <wp:docPr id="1" name="Picture 1" descr="Macintosh HD:Users:marcrossi:Desktop:Page_accueil.png"/>
@@ -2399,10 +2463,10 @@
                     </pic:cNvPicPr>
                   </pic:nvPicPr>
                   <pic:blipFill>
-                    <a:blip r:embed="rId11">
+                    <a:blip r:embed="rId10">
                       <a:extLst>
                         <a:ext uri="{28A0092B-C50C-407E-A947-70E740481C1C}">
-                          <a14:useLocalDpi xmlns:a14="http://schemas.microsoft.com/office/drawing/2010/main" val="0"/>
+                          <a14:useLocalDpi xmlns:a14="http://schemas.microsoft.com/office/drawing/2010/main" xmlns:wps="http://schemas.microsoft.com/office/word/2010/wordprocessingShape" xmlns:wpi="http://schemas.microsoft.com/office/word/2010/wordprocessingInk" xmlns:wpg="http://schemas.microsoft.com/office/word/2010/wordprocessingGroup" xmlns:w14="http://schemas.microsoft.com/office/word/2010/wordml" xmlns:w="http://schemas.openxmlformats.org/wordprocessingml/2006/main" xmlns:w10="urn:schemas-microsoft-com:office:word" xmlns:wp14="http://schemas.microsoft.com/office/word/2010/wordprocessingDrawing" xmlns:v="urn:schemas-microsoft-com:vml" xmlns:o="urn:schemas-microsoft-com:office:office" xmlns:mv="urn:schemas-microsoft-com:mac:vml" xmlns:mc="http://schemas.openxmlformats.org/markup-compatibility/2006" xmlns:mo="http://schemas.microsoft.com/office/mac/office/2008/main" xmlns:wpc="http://schemas.microsoft.com/office/word/2010/wordprocessingCanvas" xmlns="" val="0"/>
                         </a:ext>
                       </a:extLst>
                     </a:blip>
@@ -2448,34 +2512,55 @@
         <w:rPr>
           <w:i/>
         </w:rPr>
-        <w:t>sans profile</w:t>
-      </w:r>
-    </w:p>
-    <w:p>
-      <w:r>
-        <w:t>Lorsqu’aucun profil</w:t>
-      </w:r>
-      <w:r>
-        <w:t>e</w:t>
-      </w:r>
-      <w:r>
-        <w:t xml:space="preserve"> n’est détecté, la liste déroulante est vide. Pour ajouter un nouveau profil</w:t>
-      </w:r>
-      <w:r>
-        <w:t>e</w:t>
-      </w:r>
-      <w:r>
-        <w:t xml:space="preserve"> et ainsi se connecter au jeu, il faut s’inscrire grâce au bouton « Register ».</w:t>
-      </w:r>
-    </w:p>
-    <w:p>
+        <w:t xml:space="preserve">sans </w:t>
+      </w:r>
+      <w:r>
+        <w:rPr>
+          <w:i/>
+        </w:rPr>
+        <w:t>profil</w:t>
+      </w:r>
+    </w:p>
+    <w:p>
+      <w:pPr>
+        <w:jc w:val="both"/>
+      </w:pPr>
+      <w:r>
+        <w:t xml:space="preserve">Lorsqu’aucun </w:t>
+      </w:r>
+      <w:r>
+        <w:t>profil</w:t>
+      </w:r>
+      <w:r>
+        <w:t xml:space="preserve"> n’est détecté, la liste déroulante est vide. Pour ajouter un nouveau </w:t>
+      </w:r>
+      <w:r>
+        <w:t>profil</w:t>
+      </w:r>
+      <w:r>
+        <w:t xml:space="preserve"> et ainsi se connecter au jeu, il faut s’inscrire grâce au bouton « </w:t>
+      </w:r>
+      <w:proofErr w:type="spellStart"/>
+      <w:r>
+        <w:t>Register</w:t>
+      </w:r>
+      <w:proofErr w:type="spellEnd"/>
+      <w:r>
+        <w:t> ».</w:t>
+      </w:r>
+    </w:p>
+    <w:p>
+      <w:pPr>
+        <w:jc w:val="both"/>
+      </w:pPr>
       <w:r>
         <w:br w:type="page"/>
       </w:r>
     </w:p>
     <w:p>
       <w:pPr>
-        <w:pStyle w:val="Heading2"/>
+        <w:pStyle w:val="Titre2"/>
+        <w:jc w:val="both"/>
       </w:pPr>
       <w:bookmarkStart w:id="5" w:name="_Toc341795237"/>
       <w:r>
@@ -2485,19 +2570,36 @@
       <w:bookmarkEnd w:id="5"/>
     </w:p>
     <w:p>
-      <w:r>
-        <w:t>Pour créer un nouveau profil</w:t>
-      </w:r>
-      <w:r>
-        <w:t>e</w:t>
+      <w:pPr>
+        <w:jc w:val="both"/>
+      </w:pPr>
+      <w:r>
+        <w:t xml:space="preserve">Pour créer un nouveau </w:t>
+      </w:r>
+      <w:r>
+        <w:t>profil</w:t>
       </w:r>
       <w:bookmarkStart w:id="6" w:name="_GoBack"/>
       <w:bookmarkEnd w:id="6"/>
       <w:r>
-        <w:t>, cliquez sur « Register ». La fenêtre ci dessous apparaît et vous permet de saisir les informations concernant le nouveau profil</w:t>
-      </w:r>
-      <w:r>
-        <w:t>e</w:t>
+        <w:t xml:space="preserve">, </w:t>
+      </w:r>
+      <w:r>
+        <w:t>clique</w:t>
+      </w:r>
+      <w:r>
+        <w:t>z sur « </w:t>
+      </w:r>
+      <w:proofErr w:type="spellStart"/>
+      <w:r>
+        <w:t>Register</w:t>
+      </w:r>
+      <w:proofErr w:type="spellEnd"/>
+      <w:r>
+        <w:t xml:space="preserve"> ». La fenêtre ci dessous apparaît et vous permet de saisir les informations concernant le nouveau </w:t>
+      </w:r>
+      <w:r>
+        <w:t>profil</w:t>
       </w:r>
       <w:r>
         <w:t>.</w:t>
@@ -2510,10 +2612,10 @@
       <w:r>
         <w:rPr>
           <w:noProof/>
-          <w:lang w:val="en-US"/>
+          <w:lang w:eastAsia="fr-FR"/>
         </w:rPr>
         <w:drawing>
-          <wp:inline distT="0" distB="0" distL="0" distR="0" wp14:anchorId="698009DF" wp14:editId="0B7DF756">
+          <wp:inline distT="0" distB="0" distL="0" distR="0">
             <wp:extent cx="2538919" cy="2895079"/>
             <wp:effectExtent l="0" t="0" r="0" b="0"/>
             <wp:docPr id="3" name="Picture 1"/>
@@ -2530,10 +2632,10 @@
                     </pic:cNvPicPr>
                   </pic:nvPicPr>
                   <pic:blipFill>
-                    <a:blip r:embed="rId12">
+                    <a:blip r:embed="rId11">
                       <a:extLst>
                         <a:ext uri="{28A0092B-C50C-407E-A947-70E740481C1C}">
-                          <a14:useLocalDpi xmlns:a14="http://schemas.microsoft.com/office/drawing/2010/main" val="0"/>
+                          <a14:useLocalDpi xmlns:a14="http://schemas.microsoft.com/office/drawing/2010/main" xmlns:wps="http://schemas.microsoft.com/office/word/2010/wordprocessingShape" xmlns:wpi="http://schemas.microsoft.com/office/word/2010/wordprocessingInk" xmlns:wpg="http://schemas.microsoft.com/office/word/2010/wordprocessingGroup" xmlns:w14="http://schemas.microsoft.com/office/word/2010/wordml" xmlns:w="http://schemas.openxmlformats.org/wordprocessingml/2006/main" xmlns:w10="urn:schemas-microsoft-com:office:word" xmlns:wp14="http://schemas.microsoft.com/office/word/2010/wordprocessingDrawing" xmlns:v="urn:schemas-microsoft-com:vml" xmlns:o="urn:schemas-microsoft-com:office:office" xmlns:mv="urn:schemas-microsoft-com:mac:vml" xmlns:mc="http://schemas.openxmlformats.org/markup-compatibility/2006" xmlns:mo="http://schemas.microsoft.com/office/mac/office/2008/main" xmlns:wpc="http://schemas.microsoft.com/office/word/2010/wordprocessingCanvas" xmlns="" val="0"/>
                         </a:ext>
                       </a:extLst>
                     </a:blip>
@@ -2573,44 +2675,71 @@
         <w:rPr>
           <w:i/>
         </w:rPr>
-        <w:t>Création d’un nouveau profil</w:t>
+        <w:t xml:space="preserve">Création d’un nouveau </w:t>
       </w:r>
       <w:r>
         <w:rPr>
           <w:i/>
         </w:rPr>
-        <w:t>e</w:t>
-      </w:r>
-    </w:p>
-    <w:p>
-      <w:pPr>
-        <w:jc w:val="center"/>
+        <w:t>profil</w:t>
+      </w:r>
+    </w:p>
+    <w:p>
+      <w:pPr>
+        <w:jc w:val="both"/>
         <w:rPr>
           <w:i/>
         </w:rPr>
       </w:pPr>
     </w:p>
     <w:p>
-      <w:r>
-        <w:t xml:space="preserve">Une fois </w:t>
-      </w:r>
-      <w:r>
-        <w:t>les informations saisies et correctes, cliquez sur « Subscribe » pour valider la création du profile.</w:t>
-      </w:r>
-    </w:p>
-    <w:p>
+      <w:pPr>
+        <w:jc w:val="both"/>
+      </w:pPr>
+      <w:r>
+        <w:t xml:space="preserve">Une fois les informations saisies et correctes, </w:t>
+      </w:r>
+      <w:r>
+        <w:t>clique</w:t>
+      </w:r>
+      <w:r>
+        <w:t>z sur « </w:t>
+      </w:r>
+      <w:proofErr w:type="spellStart"/>
+      <w:r>
+        <w:t>Subscribe</w:t>
+      </w:r>
+      <w:proofErr w:type="spellEnd"/>
+      <w:r>
+        <w:t xml:space="preserve"> » pour valider la création du </w:t>
+      </w:r>
+      <w:r>
+        <w:t>profil</w:t>
+      </w:r>
+      <w:r>
+        <w:t>.</w:t>
+      </w:r>
+    </w:p>
+    <w:p>
+      <w:pPr>
+        <w:jc w:val="both"/>
+      </w:pPr>
       <w:r>
         <w:t>NB : L’avatar doit obligatoirement être un fichier image.</w:t>
       </w:r>
     </w:p>
     <w:p>
+      <w:pPr>
+        <w:jc w:val="both"/>
+      </w:pPr>
       <w:r>
         <w:br w:type="page"/>
       </w:r>
     </w:p>
     <w:p>
       <w:pPr>
-        <w:pStyle w:val="Heading2"/>
+        <w:pStyle w:val="Titre2"/>
+        <w:jc w:val="both"/>
       </w:pPr>
       <w:bookmarkStart w:id="7" w:name="_Toc341795238"/>
       <w:r>
@@ -2620,20 +2749,31 @@
       <w:bookmarkEnd w:id="7"/>
     </w:p>
     <w:p>
-      <w:r>
-        <w:t>Une fois le profil</w:t>
-      </w:r>
-      <w:r>
-        <w:t>e</w:t>
-      </w:r>
-      <w:r>
-        <w:t xml:space="preserve"> créé, celui-ci apparaitra dans la liste déroulante. Sélectionnez le profil</w:t>
-      </w:r>
-      <w:r>
-        <w:t>e</w:t>
-      </w:r>
-      <w:r>
-        <w:t xml:space="preserve"> et saisissez le mot de passe correspondant puis cliquez sur « Connect ».</w:t>
+      <w:pPr>
+        <w:jc w:val="both"/>
+      </w:pPr>
+      <w:r>
+        <w:t xml:space="preserve">Une fois le profil créé, celui-ci apparaitra dans la liste déroulante. Sélectionnez le </w:t>
+      </w:r>
+      <w:r>
+        <w:t>profil</w:t>
+      </w:r>
+      <w:r>
+        <w:t xml:space="preserve"> et saisissez le mot de passe correspondant puis </w:t>
+      </w:r>
+      <w:r>
+        <w:t>clique</w:t>
+      </w:r>
+      <w:r>
+        <w:t>z sur « </w:t>
+      </w:r>
+      <w:proofErr w:type="spellStart"/>
+      <w:r>
+        <w:t>Connect</w:t>
+      </w:r>
+      <w:proofErr w:type="spellEnd"/>
+      <w:r>
+        <w:t> ».</w:t>
       </w:r>
     </w:p>
     <w:p>
@@ -2643,10 +2783,10 @@
       <w:r>
         <w:rPr>
           <w:noProof/>
-          <w:lang w:val="en-US"/>
+          <w:lang w:eastAsia="fr-FR"/>
         </w:rPr>
         <w:drawing>
-          <wp:inline distT="0" distB="0" distL="0" distR="0" wp14:anchorId="2EE8EEB1" wp14:editId="3919BC5D">
+          <wp:inline distT="0" distB="0" distL="0" distR="0">
             <wp:extent cx="1856740" cy="2578735"/>
             <wp:effectExtent l="0" t="0" r="0" b="0"/>
             <wp:docPr id="2" name="Picture 2"/>
@@ -2663,10 +2803,10 @@
                     </pic:cNvPicPr>
                   </pic:nvPicPr>
                   <pic:blipFill>
-                    <a:blip r:embed="rId13">
+                    <a:blip r:embed="rId12">
                       <a:extLst>
                         <a:ext uri="{28A0092B-C50C-407E-A947-70E740481C1C}">
-                          <a14:useLocalDpi xmlns:a14="http://schemas.microsoft.com/office/drawing/2010/main" val="0"/>
+                          <a14:useLocalDpi xmlns:a14="http://schemas.microsoft.com/office/drawing/2010/main" xmlns:wps="http://schemas.microsoft.com/office/word/2010/wordprocessingShape" xmlns:wpi="http://schemas.microsoft.com/office/word/2010/wordprocessingInk" xmlns:wpg="http://schemas.microsoft.com/office/word/2010/wordprocessingGroup" xmlns:w14="http://schemas.microsoft.com/office/word/2010/wordml" xmlns:w="http://schemas.openxmlformats.org/wordprocessingml/2006/main" xmlns:w10="urn:schemas-microsoft-com:office:word" xmlns:wp14="http://schemas.microsoft.com/office/word/2010/wordprocessingDrawing" xmlns:v="urn:schemas-microsoft-com:vml" xmlns:o="urn:schemas-microsoft-com:office:office" xmlns:mv="urn:schemas-microsoft-com:mac:vml" xmlns:mc="http://schemas.openxmlformats.org/markup-compatibility/2006" xmlns:mo="http://schemas.microsoft.com/office/mac/office/2008/main" xmlns:wpc="http://schemas.microsoft.com/office/word/2010/wordprocessingCanvas" xmlns="" val="0"/>
                         </a:ext>
                       </a:extLst>
                     </a:blip>
@@ -2689,7 +2829,7 @@
                     </a:ln>
                     <a:extLst>
                       <a:ext uri="{FAA26D3D-D897-4be2-8F04-BA451C77F1D7}">
-                        <ma14:placeholderFlag xmlns:ma14="http://schemas.microsoft.com/office/mac/drawingml/2011/main"/>
+                        <ma14:placeholderFlag xmlns:ma14="http://schemas.microsoft.com/office/mac/drawingml/2011/main" xmlns:wps="http://schemas.microsoft.com/office/word/2010/wordprocessingShape" xmlns:wpi="http://schemas.microsoft.com/office/word/2010/wordprocessingInk" xmlns:wpg="http://schemas.microsoft.com/office/word/2010/wordprocessingGroup" xmlns:w14="http://schemas.microsoft.com/office/word/2010/wordml" xmlns:w="http://schemas.openxmlformats.org/wordprocessingml/2006/main" xmlns:w10="urn:schemas-microsoft-com:office:word" xmlns:wp14="http://schemas.microsoft.com/office/word/2010/wordprocessingDrawing" xmlns:v="urn:schemas-microsoft-com:vml" xmlns:o="urn:schemas-microsoft-com:office:office" xmlns:mv="urn:schemas-microsoft-com:mac:vml" xmlns:mc="http://schemas.openxmlformats.org/markup-compatibility/2006" xmlns:mo="http://schemas.microsoft.com/office/mac/office/2008/main" xmlns:wpc="http://schemas.microsoft.com/office/word/2010/wordprocessingCanvas" xmlns=""/>
                       </a:ext>
                     </a:extLst>
                   </pic:spPr>
@@ -2703,20 +2843,24 @@
     <w:p>
       <w:pPr>
         <w:jc w:val="center"/>
+      </w:pPr>
+      <w:r>
         <w:rPr>
           <w:i/>
         </w:rPr>
-      </w:pPr>
+        <w:t xml:space="preserve">Écran d’accueil avec </w:t>
+      </w:r>
       <w:r>
         <w:rPr>
           <w:i/>
         </w:rPr>
-        <w:t>Écran d’accueil avec profile</w:t>
-      </w:r>
-    </w:p>
-    <w:p>
-      <w:pPr>
-        <w:pStyle w:val="Heading1"/>
+        <w:t>profil</w:t>
+      </w:r>
+    </w:p>
+    <w:p>
+      <w:pPr>
+        <w:pStyle w:val="Titre1"/>
+        <w:jc w:val="both"/>
       </w:pPr>
       <w:bookmarkStart w:id="8" w:name="_Toc341795239"/>
       <w:r>
@@ -2726,6 +2870,7 @@
     </w:p>
     <w:p>
       <w:pPr>
+        <w:jc w:val="both"/>
         <w:rPr>
           <w:i/>
         </w:rPr>
@@ -2739,7 +2884,8 @@
     </w:p>
     <w:p>
       <w:pPr>
-        <w:pStyle w:val="Heading2"/>
+        <w:pStyle w:val="Titre2"/>
+        <w:jc w:val="both"/>
       </w:pPr>
       <w:bookmarkStart w:id="9" w:name="_Toc341795240"/>
       <w:r>
@@ -2748,8 +2894,209 @@
       <w:bookmarkEnd w:id="9"/>
     </w:p>
     <w:p>
-      <w:pPr>
-        <w:pStyle w:val="Heading2"/>
+      <w:r>
+        <w:t>Une fois connecté, l’utilisateur peut modifier son profil via le bouton «  Manage Profil »</w:t>
+      </w:r>
+      <w:r>
+        <w:t xml:space="preserve">. </w:t>
+      </w:r>
+    </w:p>
+    <w:p>
+      <w:pPr>
+        <w:jc w:val="center"/>
+      </w:pPr>
+      <w:r>
+        <w:rPr>
+          <w:b/>
+          <w:bCs/>
+          <w:noProof/>
+          <w:lang w:eastAsia="fr-FR"/>
+        </w:rPr>
+        <w:drawing>
+          <wp:inline distT="0" distB="0" distL="0" distR="0">
+            <wp:extent cx="2741402" cy="2745371"/>
+            <wp:effectExtent l="19050" t="0" r="1798" b="0"/>
+            <wp:docPr id="17" name="Image 9"/>
+            <wp:cNvGraphicFramePr>
+              <a:graphicFrameLocks xmlns:a="http://schemas.openxmlformats.org/drawingml/2006/main" noChangeAspect="1"/>
+            </wp:cNvGraphicFramePr>
+            <a:graphic xmlns:a="http://schemas.openxmlformats.org/drawingml/2006/main">
+              <a:graphicData uri="http://schemas.openxmlformats.org/drawingml/2006/picture">
+                <pic:pic xmlns:pic="http://schemas.openxmlformats.org/drawingml/2006/picture">
+                  <pic:nvPicPr>
+                    <pic:cNvPr id="0" name="Picture 9"/>
+                    <pic:cNvPicPr>
+                      <a:picLocks noChangeAspect="1" noChangeArrowheads="1"/>
+                    </pic:cNvPicPr>
+                  </pic:nvPicPr>
+                  <pic:blipFill>
+                    <a:blip r:embed="rId13"/>
+                    <a:srcRect/>
+                    <a:stretch>
+                      <a:fillRect/>
+                    </a:stretch>
+                  </pic:blipFill>
+                  <pic:spPr bwMode="auto">
+                    <a:xfrm>
+                      <a:off x="0" y="0"/>
+                      <a:ext cx="2742382" cy="2746352"/>
+                    </a:xfrm>
+                    <a:prstGeom prst="rect">
+                      <a:avLst/>
+                    </a:prstGeom>
+                    <a:noFill/>
+                    <a:ln w="9525">
+                      <a:noFill/>
+                      <a:miter lim="800000"/>
+                      <a:headEnd/>
+                      <a:tailEnd/>
+                    </a:ln>
+                  </pic:spPr>
+                </pic:pic>
+              </a:graphicData>
+            </a:graphic>
+          </wp:inline>
+        </w:drawing>
+      </w:r>
+    </w:p>
+    <w:p>
+      <w:pPr>
+        <w:jc w:val="center"/>
+        <w:rPr>
+          <w:i/>
+        </w:rPr>
+      </w:pPr>
+      <w:r>
+        <w:rPr>
+          <w:i/>
+        </w:rPr>
+        <w:t>Liste des joueurs conn</w:t>
+      </w:r>
+      <w:r>
+        <w:rPr>
+          <w:i/>
+        </w:rPr>
+        <w:t>e</w:t>
+      </w:r>
+      <w:r>
+        <w:rPr>
+          <w:i/>
+        </w:rPr>
+        <w:t>ctés</w:t>
+      </w:r>
+    </w:p>
+    <w:p>
+      <w:pPr>
+        <w:jc w:val="both"/>
+      </w:pPr>
+      <w:r>
+        <w:lastRenderedPageBreak/>
+        <w:t xml:space="preserve">Dans la nouvelle fenêtre, il est possible de modifier les informations du profil courant ainsi que son avatar (fichier image uniquement). </w:t>
+      </w:r>
+      <w:r>
+        <w:t>L</w:t>
+      </w:r>
+      <w:r>
+        <w:t xml:space="preserve">’utilisateur a </w:t>
+      </w:r>
+      <w:r>
+        <w:t xml:space="preserve">aussi </w:t>
+      </w:r>
+      <w:r>
+        <w:t>accès aux statistiques de ses parties (gagnées, nulles et perdues).</w:t>
+      </w:r>
+      <w:r>
+        <w:rPr>
+          <w:b/>
+          <w:bCs/>
+          <w:noProof/>
+          <w:lang w:eastAsia="fr-FR"/>
+        </w:rPr>
+        <w:t xml:space="preserve"> </w:t>
+      </w:r>
+    </w:p>
+    <w:p>
+      <w:pPr>
+        <w:jc w:val="both"/>
+      </w:pPr>
+      <w:r>
+        <w:t>De plus, le bouton « Export profile » permet d’exporter le profil courant vers une destination choisie par l’utilisateur.</w:t>
+      </w:r>
+    </w:p>
+    <w:p>
+      <w:pPr>
+        <w:jc w:val="center"/>
+      </w:pPr>
+      <w:r>
+        <w:rPr>
+          <w:noProof/>
+          <w:lang w:eastAsia="fr-FR"/>
+        </w:rPr>
+        <w:drawing>
+          <wp:inline distT="0" distB="0" distL="0" distR="0">
+            <wp:extent cx="2413599" cy="2768940"/>
+            <wp:effectExtent l="19050" t="0" r="5751" b="0"/>
+            <wp:docPr id="18" name="Image 10"/>
+            <wp:cNvGraphicFramePr>
+              <a:graphicFrameLocks xmlns:a="http://schemas.openxmlformats.org/drawingml/2006/main" noChangeAspect="1"/>
+            </wp:cNvGraphicFramePr>
+            <a:graphic xmlns:a="http://schemas.openxmlformats.org/drawingml/2006/main">
+              <a:graphicData uri="http://schemas.openxmlformats.org/drawingml/2006/picture">
+                <pic:pic xmlns:pic="http://schemas.openxmlformats.org/drawingml/2006/picture">
+                  <pic:nvPicPr>
+                    <pic:cNvPr id="0" name="Picture 10"/>
+                    <pic:cNvPicPr>
+                      <a:picLocks noChangeAspect="1" noChangeArrowheads="1"/>
+                    </pic:cNvPicPr>
+                  </pic:nvPicPr>
+                  <pic:blipFill>
+                    <a:blip r:embed="rId14"/>
+                    <a:srcRect/>
+                    <a:stretch>
+                      <a:fillRect/>
+                    </a:stretch>
+                  </pic:blipFill>
+                  <pic:spPr bwMode="auto">
+                    <a:xfrm>
+                      <a:off x="0" y="0"/>
+                      <a:ext cx="2414005" cy="2769405"/>
+                    </a:xfrm>
+                    <a:prstGeom prst="rect">
+                      <a:avLst/>
+                    </a:prstGeom>
+                    <a:noFill/>
+                    <a:ln w="9525">
+                      <a:noFill/>
+                      <a:miter lim="800000"/>
+                      <a:headEnd/>
+                      <a:tailEnd/>
+                    </a:ln>
+                  </pic:spPr>
+                </pic:pic>
+              </a:graphicData>
+            </a:graphic>
+          </wp:inline>
+        </w:drawing>
+      </w:r>
+    </w:p>
+    <w:p>
+      <w:pPr>
+        <w:jc w:val="center"/>
+        <w:rPr>
+          <w:i/>
+        </w:rPr>
+      </w:pPr>
+      <w:r>
+        <w:rPr>
+          <w:i/>
+        </w:rPr>
+        <w:t>Gestion du profil</w:t>
+      </w:r>
+    </w:p>
+    <w:p>
+      <w:pPr>
+        <w:pStyle w:val="Titre2"/>
+        <w:jc w:val="both"/>
       </w:pPr>
       <w:bookmarkStart w:id="10" w:name="_Toc341795241"/>
       <w:r>
@@ -2759,7 +3106,164 @@
     </w:p>
     <w:p>
       <w:pPr>
-        <w:pStyle w:val="Heading2"/>
+        <w:jc w:val="center"/>
+      </w:pPr>
+      <w:r>
+        <w:rPr>
+          <w:i/>
+          <w:noProof/>
+          <w:lang w:eastAsia="fr-FR"/>
+        </w:rPr>
+        <w:drawing>
+          <wp:inline distT="0" distB="0" distL="0" distR="0">
+            <wp:extent cx="3174521" cy="3174521"/>
+            <wp:effectExtent l="19050" t="0" r="6829" b="0"/>
+            <wp:docPr id="7" name="Image 3"/>
+            <wp:cNvGraphicFramePr>
+              <a:graphicFrameLocks xmlns:a="http://schemas.openxmlformats.org/drawingml/2006/main" noChangeAspect="1"/>
+            </wp:cNvGraphicFramePr>
+            <a:graphic xmlns:a="http://schemas.openxmlformats.org/drawingml/2006/main">
+              <a:graphicData uri="http://schemas.openxmlformats.org/drawingml/2006/picture">
+                <pic:pic xmlns:pic="http://schemas.openxmlformats.org/drawingml/2006/picture">
+                  <pic:nvPicPr>
+                    <pic:cNvPr id="0" name="Picture 3"/>
+                    <pic:cNvPicPr>
+                      <a:picLocks noChangeAspect="1" noChangeArrowheads="1"/>
+                    </pic:cNvPicPr>
+                  </pic:nvPicPr>
+                  <pic:blipFill>
+                    <a:blip r:embed="rId15"/>
+                    <a:srcRect/>
+                    <a:stretch>
+                      <a:fillRect/>
+                    </a:stretch>
+                  </pic:blipFill>
+                  <pic:spPr bwMode="auto">
+                    <a:xfrm>
+                      <a:off x="0" y="0"/>
+                      <a:ext cx="3175749" cy="3175749"/>
+                    </a:xfrm>
+                    <a:prstGeom prst="rect">
+                      <a:avLst/>
+                    </a:prstGeom>
+                    <a:noFill/>
+                    <a:ln w="9525">
+                      <a:noFill/>
+                      <a:miter lim="800000"/>
+                      <a:headEnd/>
+                      <a:tailEnd/>
+                    </a:ln>
+                  </pic:spPr>
+                </pic:pic>
+              </a:graphicData>
+            </a:graphic>
+          </wp:inline>
+        </w:drawing>
+      </w:r>
+    </w:p>
+    <w:p>
+      <w:pPr>
+        <w:jc w:val="center"/>
+        <w:rPr>
+          <w:i/>
+        </w:rPr>
+      </w:pPr>
+      <w:r>
+        <w:rPr>
+          <w:i/>
+        </w:rPr>
+        <w:t>Liste des joueurs connectés</w:t>
+      </w:r>
+    </w:p>
+    <w:p>
+      <w:pPr>
+        <w:jc w:val="both"/>
+      </w:pPr>
+      <w:r>
+        <w:t xml:space="preserve">Pour afficher le profil d’un joueur connecté, il suffit de double </w:t>
+      </w:r>
+      <w:r>
+        <w:t>cliquer</w:t>
+      </w:r>
+      <w:r>
+        <w:t xml:space="preserve"> sur un joueur présent dans la liste. Ceci affichera dans une nouvelle fenêtre les informations du joueur en question (sa fiche profil).</w:t>
+      </w:r>
+    </w:p>
+    <w:p>
+      <w:pPr>
+        <w:jc w:val="center"/>
+      </w:pPr>
+      <w:r>
+        <w:rPr>
+          <w:noProof/>
+          <w:lang w:eastAsia="fr-FR"/>
+        </w:rPr>
+        <w:lastRenderedPageBreak/>
+        <w:drawing>
+          <wp:inline distT="0" distB="0" distL="0" distR="0">
+            <wp:extent cx="2350129" cy="2355012"/>
+            <wp:effectExtent l="19050" t="0" r="0" b="0"/>
+            <wp:docPr id="10" name="Image 5"/>
+            <wp:cNvGraphicFramePr>
+              <a:graphicFrameLocks xmlns:a="http://schemas.openxmlformats.org/drawingml/2006/main" noChangeAspect="1"/>
+            </wp:cNvGraphicFramePr>
+            <a:graphic xmlns:a="http://schemas.openxmlformats.org/drawingml/2006/main">
+              <a:graphicData uri="http://schemas.openxmlformats.org/drawingml/2006/picture">
+                <pic:pic xmlns:pic="http://schemas.openxmlformats.org/drawingml/2006/picture">
+                  <pic:nvPicPr>
+                    <pic:cNvPr id="0" name="Picture 5"/>
+                    <pic:cNvPicPr>
+                      <a:picLocks noChangeAspect="1" noChangeArrowheads="1"/>
+                    </pic:cNvPicPr>
+                  </pic:nvPicPr>
+                  <pic:blipFill>
+                    <a:blip r:embed="rId16"/>
+                    <a:srcRect/>
+                    <a:stretch>
+                      <a:fillRect/>
+                    </a:stretch>
+                  </pic:blipFill>
+                  <pic:spPr bwMode="auto">
+                    <a:xfrm>
+                      <a:off x="0" y="0"/>
+                      <a:ext cx="2350524" cy="2355408"/>
+                    </a:xfrm>
+                    <a:prstGeom prst="rect">
+                      <a:avLst/>
+                    </a:prstGeom>
+                    <a:noFill/>
+                    <a:ln w="9525">
+                      <a:noFill/>
+                      <a:miter lim="800000"/>
+                      <a:headEnd/>
+                      <a:tailEnd/>
+                    </a:ln>
+                  </pic:spPr>
+                </pic:pic>
+              </a:graphicData>
+            </a:graphic>
+          </wp:inline>
+        </w:drawing>
+      </w:r>
+    </w:p>
+    <w:p>
+      <w:pPr>
+        <w:jc w:val="center"/>
+        <w:rPr>
+          <w:i/>
+        </w:rPr>
+      </w:pPr>
+      <w:r>
+        <w:rPr>
+          <w:i/>
+        </w:rPr>
+        <w:t>Informations du profil distant</w:t>
+      </w:r>
+    </w:p>
+    <w:p>
+      <w:pPr>
+        <w:pStyle w:val="Titre2"/>
+        <w:jc w:val="both"/>
       </w:pPr>
       <w:bookmarkStart w:id="11" w:name="_Toc341795242"/>
       <w:r>
@@ -2769,7 +3273,115 @@
     </w:p>
     <w:p>
       <w:pPr>
-        <w:pStyle w:val="Heading2"/>
+        <w:jc w:val="both"/>
+        <w:rPr>
+          <w:b/>
+          <w:bCs/>
+          <w:noProof/>
+          <w:lang w:eastAsia="fr-FR"/>
+        </w:rPr>
+      </w:pPr>
+      <w:r>
+        <w:t>La déconnex</w:t>
+      </w:r>
+      <w:r>
+        <w:t>ion à l’application s’effectue en cliquant sur le bouton « </w:t>
+      </w:r>
+      <w:proofErr w:type="spellStart"/>
+      <w:r>
+        <w:t>Disconnect</w:t>
+      </w:r>
+      <w:proofErr w:type="spellEnd"/>
+      <w:r>
+        <w:t xml:space="preserve"> » dans la fenêtre de la liste de joueurs. </w:t>
+      </w:r>
+      <w:r>
+        <w:t>Cela entrainera la déconnexion du profil courant et ramènera à la page de connexion (page d’accueil de l’application).</w:t>
+      </w:r>
+      <w:r>
+        <w:rPr>
+          <w:b/>
+          <w:bCs/>
+          <w:noProof/>
+          <w:lang w:eastAsia="fr-FR"/>
+        </w:rPr>
+        <w:t xml:space="preserve"> </w:t>
+      </w:r>
+    </w:p>
+    <w:p>
+      <w:pPr>
+        <w:jc w:val="center"/>
+      </w:pPr>
+      <w:r>
+        <w:rPr>
+          <w:noProof/>
+          <w:lang w:eastAsia="fr-FR"/>
+        </w:rPr>
+        <w:drawing>
+          <wp:inline distT="0" distB="0" distL="0" distR="0">
+            <wp:extent cx="2775909" cy="2775909"/>
+            <wp:effectExtent l="19050" t="0" r="5391" b="0"/>
+            <wp:docPr id="6" name="Image 2"/>
+            <wp:cNvGraphicFramePr>
+              <a:graphicFrameLocks xmlns:a="http://schemas.openxmlformats.org/drawingml/2006/main" noChangeAspect="1"/>
+            </wp:cNvGraphicFramePr>
+            <a:graphic xmlns:a="http://schemas.openxmlformats.org/drawingml/2006/main">
+              <a:graphicData uri="http://schemas.openxmlformats.org/drawingml/2006/picture">
+                <pic:pic xmlns:pic="http://schemas.openxmlformats.org/drawingml/2006/picture">
+                  <pic:nvPicPr>
+                    <pic:cNvPr id="0" name="Picture 2"/>
+                    <pic:cNvPicPr>
+                      <a:picLocks noChangeAspect="1" noChangeArrowheads="1"/>
+                    </pic:cNvPicPr>
+                  </pic:nvPicPr>
+                  <pic:blipFill>
+                    <a:blip r:embed="rId17"/>
+                    <a:srcRect/>
+                    <a:stretch>
+                      <a:fillRect/>
+                    </a:stretch>
+                  </pic:blipFill>
+                  <pic:spPr bwMode="auto">
+                    <a:xfrm>
+                      <a:off x="0" y="0"/>
+                      <a:ext cx="2774392" cy="2774392"/>
+                    </a:xfrm>
+                    <a:prstGeom prst="rect">
+                      <a:avLst/>
+                    </a:prstGeom>
+                    <a:noFill/>
+                    <a:ln w="9525">
+                      <a:noFill/>
+                      <a:miter lim="800000"/>
+                      <a:headEnd/>
+                      <a:tailEnd/>
+                    </a:ln>
+                  </pic:spPr>
+                </pic:pic>
+              </a:graphicData>
+            </a:graphic>
+          </wp:inline>
+        </w:drawing>
+      </w:r>
+    </w:p>
+    <w:p>
+      <w:pPr>
+        <w:jc w:val="center"/>
+        <w:rPr>
+          <w:i/>
+        </w:rPr>
+      </w:pPr>
+      <w:r>
+        <w:rPr>
+          <w:i/>
+        </w:rPr>
+        <w:t>Liste des joueurs connectés</w:t>
+      </w:r>
+    </w:p>
+    <w:p>
+      <w:pPr>
+        <w:pStyle w:val="Titre2"/>
+        <w:jc w:val="both"/>
       </w:pPr>
       <w:bookmarkStart w:id="12" w:name="_Toc341795243"/>
       <w:r>
@@ -2781,8 +3393,118 @@
       <w:bookmarkEnd w:id="12"/>
     </w:p>
     <w:p>
-      <w:pPr>
-        <w:pStyle w:val="Heading2"/>
+      <w:r>
+        <w:t>Pour lancer une partie, l’</w:t>
+      </w:r>
+      <w:r>
+        <w:t xml:space="preserve">utilisateur choisi un joueur connecté et disponible (statut « vert ») et </w:t>
+      </w:r>
+      <w:r>
+        <w:t>clic</w:t>
+      </w:r>
+      <w:r>
+        <w:t xml:space="preserve"> sur le bouton « </w:t>
+      </w:r>
+      <w:proofErr w:type="spellStart"/>
+      <w:r>
+        <w:t>Send</w:t>
+      </w:r>
+      <w:proofErr w:type="spellEnd"/>
+      <w:r>
+        <w:t xml:space="preserve"> invitation » correspondant.</w:t>
+      </w:r>
+      <w:r>
+        <w:t xml:space="preserve"> </w:t>
+      </w:r>
+      <w:proofErr w:type="gramStart"/>
+      <w:r>
+        <w:t>Une</w:t>
+      </w:r>
+      <w:proofErr w:type="gramEnd"/>
+      <w:r>
+        <w:t xml:space="preserve"> pop-up apparait, demandant à l’utilisateur de choisir sa couleur.</w:t>
+      </w:r>
+    </w:p>
+    <w:p>
+      <w:pPr>
+        <w:jc w:val="center"/>
+      </w:pPr>
+      <w:r>
+        <w:rPr>
+          <w:noProof/>
+          <w:lang w:eastAsia="fr-FR"/>
+        </w:rPr>
+        <w:lastRenderedPageBreak/>
+        <w:drawing>
+          <wp:inline distT="0" distB="0" distL="0" distR="0">
+            <wp:extent cx="1965026" cy="1149791"/>
+            <wp:effectExtent l="19050" t="0" r="0" b="0"/>
+            <wp:docPr id="11" name="Image 6"/>
+            <wp:cNvGraphicFramePr>
+              <a:graphicFrameLocks xmlns:a="http://schemas.openxmlformats.org/drawingml/2006/main" noChangeAspect="1"/>
+            </wp:cNvGraphicFramePr>
+            <a:graphic xmlns:a="http://schemas.openxmlformats.org/drawingml/2006/main">
+              <a:graphicData uri="http://schemas.openxmlformats.org/drawingml/2006/picture">
+                <pic:pic xmlns:pic="http://schemas.openxmlformats.org/drawingml/2006/picture">
+                  <pic:nvPicPr>
+                    <pic:cNvPr id="0" name="Picture 6"/>
+                    <pic:cNvPicPr>
+                      <a:picLocks noChangeAspect="1" noChangeArrowheads="1"/>
+                    </pic:cNvPicPr>
+                  </pic:nvPicPr>
+                  <pic:blipFill>
+                    <a:blip r:embed="rId18"/>
+                    <a:srcRect/>
+                    <a:stretch>
+                      <a:fillRect/>
+                    </a:stretch>
+                  </pic:blipFill>
+                  <pic:spPr bwMode="auto">
+                    <a:xfrm>
+                      <a:off x="0" y="0"/>
+                      <a:ext cx="1966438" cy="1150617"/>
+                    </a:xfrm>
+                    <a:prstGeom prst="rect">
+                      <a:avLst/>
+                    </a:prstGeom>
+                    <a:noFill/>
+                    <a:ln w="9525">
+                      <a:noFill/>
+                      <a:miter lim="800000"/>
+                      <a:headEnd/>
+                      <a:tailEnd/>
+                    </a:ln>
+                  </pic:spPr>
+                </pic:pic>
+              </a:graphicData>
+            </a:graphic>
+          </wp:inline>
+        </w:drawing>
+      </w:r>
+    </w:p>
+    <w:p>
+      <w:pPr>
+        <w:jc w:val="center"/>
+        <w:rPr>
+          <w:i/>
+        </w:rPr>
+      </w:pPr>
+      <w:r>
+        <w:rPr>
+          <w:i/>
+        </w:rPr>
+        <w:t>Pop-up de choix de couleur</w:t>
+      </w:r>
+    </w:p>
+    <w:p>
+      <w:r>
+        <w:t>Si, à la suite de la demande de partie, le joueur distant a accepté, la partie débutera.</w:t>
+      </w:r>
+    </w:p>
+    <w:p>
+      <w:pPr>
+        <w:pStyle w:val="Titre2"/>
+        <w:jc w:val="both"/>
       </w:pPr>
       <w:bookmarkStart w:id="13" w:name="_Toc341795244"/>
       <w:r>
@@ -2797,8 +3519,97 @@
       <w:bookmarkEnd w:id="13"/>
     </w:p>
     <w:p>
-      <w:pPr>
-        <w:pStyle w:val="Heading2"/>
+      <w:r>
+        <w:t xml:space="preserve">Lorsqu’un joueur distant propose de lancer une partie, l’utilisateur voit apparaitre </w:t>
+      </w:r>
+      <w:proofErr w:type="gramStart"/>
+      <w:r>
+        <w:t>une</w:t>
+      </w:r>
+      <w:proofErr w:type="gramEnd"/>
+      <w:r>
+        <w:t xml:space="preserve"> pop-up lui indiquant qu’un joueur souhaite jouer avec lui. Il peut alors accepter, décliner ou ignorer l’invitation. </w:t>
+      </w:r>
+    </w:p>
+    <w:p>
+      <w:pPr>
+        <w:jc w:val="center"/>
+      </w:pPr>
+      <w:r>
+        <w:rPr>
+          <w:noProof/>
+          <w:lang w:eastAsia="fr-FR"/>
+        </w:rPr>
+        <w:drawing>
+          <wp:inline distT="0" distB="0" distL="0" distR="0">
+            <wp:extent cx="2051290" cy="815562"/>
+            <wp:effectExtent l="19050" t="0" r="6110" b="0"/>
+            <wp:docPr id="12" name="Image 7"/>
+            <wp:cNvGraphicFramePr>
+              <a:graphicFrameLocks xmlns:a="http://schemas.openxmlformats.org/drawingml/2006/main" noChangeAspect="1"/>
+            </wp:cNvGraphicFramePr>
+            <a:graphic xmlns:a="http://schemas.openxmlformats.org/drawingml/2006/main">
+              <a:graphicData uri="http://schemas.openxmlformats.org/drawingml/2006/picture">
+                <pic:pic xmlns:pic="http://schemas.openxmlformats.org/drawingml/2006/picture">
+                  <pic:nvPicPr>
+                    <pic:cNvPr id="0" name="Picture 7"/>
+                    <pic:cNvPicPr>
+                      <a:picLocks noChangeAspect="1" noChangeArrowheads="1"/>
+                    </pic:cNvPicPr>
+                  </pic:nvPicPr>
+                  <pic:blipFill>
+                    <a:blip r:embed="rId19"/>
+                    <a:srcRect/>
+                    <a:stretch>
+                      <a:fillRect/>
+                    </a:stretch>
+                  </pic:blipFill>
+                  <pic:spPr bwMode="auto">
+                    <a:xfrm>
+                      <a:off x="0" y="0"/>
+                      <a:ext cx="2052639" cy="816098"/>
+                    </a:xfrm>
+                    <a:prstGeom prst="rect">
+                      <a:avLst/>
+                    </a:prstGeom>
+                    <a:noFill/>
+                    <a:ln w="9525">
+                      <a:noFill/>
+                      <a:miter lim="800000"/>
+                      <a:headEnd/>
+                      <a:tailEnd/>
+                    </a:ln>
+                  </pic:spPr>
+                </pic:pic>
+              </a:graphicData>
+            </a:graphic>
+          </wp:inline>
+        </w:drawing>
+      </w:r>
+    </w:p>
+    <w:p>
+      <w:pPr>
+        <w:jc w:val="center"/>
+        <w:rPr>
+          <w:i/>
+        </w:rPr>
+      </w:pPr>
+      <w:r>
+        <w:rPr>
+          <w:i/>
+        </w:rPr>
+        <w:t>Pop-up d’invitation</w:t>
+      </w:r>
+    </w:p>
+    <w:p>
+      <w:r>
+        <w:t>Si l’utilisateur accepte, cela lancera la partie.</w:t>
+      </w:r>
+    </w:p>
+    <w:p>
+      <w:pPr>
+        <w:pStyle w:val="Titre2"/>
+        <w:jc w:val="both"/>
       </w:pPr>
       <w:bookmarkStart w:id="14" w:name="_Toc341795245"/>
       <w:r>
@@ -2807,8 +3618,172 @@
       <w:bookmarkEnd w:id="14"/>
     </w:p>
     <w:p>
-      <w:pPr>
-        <w:pStyle w:val="Heading2"/>
+      <w:r>
+        <w:t xml:space="preserve">Toutes les parties terminées sont stockées. Elles peuvent être </w:t>
+      </w:r>
+      <w:proofErr w:type="spellStart"/>
+      <w:r>
+        <w:t>revisualisées</w:t>
+      </w:r>
+      <w:proofErr w:type="spellEnd"/>
+      <w:r>
+        <w:t xml:space="preserve"> en cliquant sur le bouton « </w:t>
+      </w:r>
+      <w:proofErr w:type="spellStart"/>
+      <w:r>
+        <w:t>Review</w:t>
+      </w:r>
+      <w:proofErr w:type="spellEnd"/>
+      <w:r>
+        <w:t xml:space="preserve"> </w:t>
+      </w:r>
+      <w:proofErr w:type="spellStart"/>
+      <w:r>
+        <w:t>games</w:t>
+      </w:r>
+      <w:proofErr w:type="spellEnd"/>
+      <w:r>
+        <w:t> ».</w:t>
+      </w:r>
+    </w:p>
+    <w:p>
+      <w:pPr>
+        <w:jc w:val="center"/>
+      </w:pPr>
+      <w:r>
+        <w:rPr>
+          <w:noProof/>
+          <w:lang w:eastAsia="fr-FR"/>
+        </w:rPr>
+        <w:drawing>
+          <wp:inline distT="0" distB="0" distL="0" distR="0">
+            <wp:extent cx="2905305" cy="2909511"/>
+            <wp:effectExtent l="19050" t="0" r="9345" b="0"/>
+            <wp:docPr id="13" name="Image 8"/>
+            <wp:cNvGraphicFramePr>
+              <a:graphicFrameLocks xmlns:a="http://schemas.openxmlformats.org/drawingml/2006/main" noChangeAspect="1"/>
+            </wp:cNvGraphicFramePr>
+            <a:graphic xmlns:a="http://schemas.openxmlformats.org/drawingml/2006/main">
+              <a:graphicData uri="http://schemas.openxmlformats.org/drawingml/2006/picture">
+                <pic:pic xmlns:pic="http://schemas.openxmlformats.org/drawingml/2006/picture">
+                  <pic:nvPicPr>
+                    <pic:cNvPr id="0" name="Picture 8"/>
+                    <pic:cNvPicPr>
+                      <a:picLocks noChangeAspect="1" noChangeArrowheads="1"/>
+                    </pic:cNvPicPr>
+                  </pic:nvPicPr>
+                  <pic:blipFill>
+                    <a:blip r:embed="rId20"/>
+                    <a:srcRect/>
+                    <a:stretch>
+                      <a:fillRect/>
+                    </a:stretch>
+                  </pic:blipFill>
+                  <pic:spPr bwMode="auto">
+                    <a:xfrm>
+                      <a:off x="0" y="0"/>
+                      <a:ext cx="2906344" cy="2910551"/>
+                    </a:xfrm>
+                    <a:prstGeom prst="rect">
+                      <a:avLst/>
+                    </a:prstGeom>
+                    <a:noFill/>
+                    <a:ln w="9525">
+                      <a:noFill/>
+                      <a:miter lim="800000"/>
+                      <a:headEnd/>
+                      <a:tailEnd/>
+                    </a:ln>
+                  </pic:spPr>
+                </pic:pic>
+              </a:graphicData>
+            </a:graphic>
+          </wp:inline>
+        </w:drawing>
+      </w:r>
+    </w:p>
+    <w:p>
+      <w:pPr>
+        <w:jc w:val="center"/>
+        <w:rPr>
+          <w:i/>
+        </w:rPr>
+      </w:pPr>
+      <w:r>
+        <w:rPr>
+          <w:i/>
+        </w:rPr>
+        <w:t>Liste des joueurs connectés</w:t>
+      </w:r>
+    </w:p>
+    <w:p>
+      <w:r>
+        <w:rPr>
+          <w:highlight w:val="yellow"/>
+        </w:rPr>
+        <w:t xml:space="preserve">TODO </w:t>
+      </w:r>
+      <w:proofErr w:type="spellStart"/>
+      <w:r>
+        <w:rPr>
+          <w:highlight w:val="yellow"/>
+        </w:rPr>
+        <w:t>screenshot</w:t>
+      </w:r>
+      <w:proofErr w:type="spellEnd"/>
+      <w:r>
+        <w:rPr>
+          <w:highlight w:val="yellow"/>
+        </w:rPr>
+        <w:t xml:space="preserve"> de la liste des parties </w:t>
+      </w:r>
+      <w:proofErr w:type="spellStart"/>
+      <w:r>
+        <w:rPr>
+          <w:highlight w:val="yellow"/>
+        </w:rPr>
+        <w:t>terminees</w:t>
+      </w:r>
+      <w:proofErr w:type="spellEnd"/>
+      <w:r>
+        <w:t xml:space="preserve"> </w:t>
+      </w:r>
+    </w:p>
+    <w:p>
+      <w:r>
+        <w:rPr>
+          <w:highlight w:val="yellow"/>
+        </w:rPr>
+        <w:lastRenderedPageBreak/>
+        <w:t xml:space="preserve">TODO </w:t>
+      </w:r>
+      <w:proofErr w:type="spellStart"/>
+      <w:r>
+        <w:rPr>
+          <w:highlight w:val="yellow"/>
+        </w:rPr>
+        <w:t>screenshot</w:t>
+      </w:r>
+      <w:proofErr w:type="spellEnd"/>
+      <w:r>
+        <w:rPr>
+          <w:highlight w:val="yellow"/>
+        </w:rPr>
+        <w:t xml:space="preserve"> d’un jeu en </w:t>
+      </w:r>
+      <w:proofErr w:type="spellStart"/>
+      <w:r>
+        <w:rPr>
+          <w:highlight w:val="yellow"/>
+        </w:rPr>
+        <w:t>revisualisation</w:t>
+      </w:r>
+      <w:proofErr w:type="spellEnd"/>
+    </w:p>
+    <w:p>
+      <w:pPr>
+        <w:pStyle w:val="Titre2"/>
+        <w:jc w:val="both"/>
       </w:pPr>
       <w:bookmarkStart w:id="15" w:name="_Toc341795246"/>
       <w:r>
@@ -2816,23 +3791,78 @@
       </w:r>
       <w:bookmarkEnd w:id="15"/>
     </w:p>
-    <w:p/>
-    <w:p/>
-    <w:p/>
-    <w:p/>
-    <w:p>
-      <w:pPr>
-        <w:pStyle w:val="Heading1"/>
+    <w:p>
+      <w:pPr>
+        <w:jc w:val="both"/>
+      </w:pPr>
+      <w:r>
+        <w:t>De même que pour revoir une partie terminée, un clic sur « </w:t>
+      </w:r>
+      <w:proofErr w:type="spellStart"/>
+      <w:r>
+        <w:t>Review</w:t>
+      </w:r>
+      <w:proofErr w:type="spellEnd"/>
+      <w:r>
+        <w:t xml:space="preserve"> </w:t>
+      </w:r>
+      <w:proofErr w:type="spellStart"/>
+      <w:r>
+        <w:t>games</w:t>
+      </w:r>
+      <w:proofErr w:type="spellEnd"/>
+      <w:r>
+        <w:t> » permet d’acc</w:t>
+      </w:r>
+      <w:r>
+        <w:t>éder aux parties en cours dont les joueurs sont connectés.</w:t>
+      </w:r>
+    </w:p>
+    <w:p>
+      <w:r>
+        <w:rPr>
+          <w:highlight w:val="yellow"/>
+        </w:rPr>
+        <w:t xml:space="preserve">TODO </w:t>
+      </w:r>
+      <w:proofErr w:type="spellStart"/>
+      <w:r>
+        <w:rPr>
+          <w:highlight w:val="yellow"/>
+        </w:rPr>
+        <w:t>screenshot</w:t>
+      </w:r>
+      <w:proofErr w:type="spellEnd"/>
+      <w:r>
+        <w:rPr>
+          <w:highlight w:val="yellow"/>
+        </w:rPr>
+        <w:t xml:space="preserve"> de la liste </w:t>
+      </w:r>
+      <w:r>
+        <w:rPr>
+          <w:highlight w:val="yellow"/>
+        </w:rPr>
+        <w:t>des parties en cours</w:t>
+      </w:r>
+      <w:r>
+        <w:t xml:space="preserve"> </w:t>
+      </w:r>
+    </w:p>
+    <w:p>
+      <w:pPr>
+        <w:pStyle w:val="Titre1"/>
+        <w:jc w:val="both"/>
       </w:pPr>
       <w:bookmarkStart w:id="16" w:name="_Toc341795247"/>
       <w:r>
-        <w:lastRenderedPageBreak/>
         <w:t>Dans la partie</w:t>
       </w:r>
       <w:bookmarkEnd w:id="16"/>
     </w:p>
     <w:p>
       <w:pPr>
+        <w:jc w:val="both"/>
         <w:rPr>
           <w:i/>
         </w:rPr>
@@ -2852,7 +3882,8 @@
     </w:p>
     <w:p>
       <w:pPr>
-        <w:pStyle w:val="Heading2"/>
+        <w:pStyle w:val="Titre2"/>
+        <w:jc w:val="both"/>
       </w:pPr>
       <w:bookmarkStart w:id="17" w:name="_Toc341795248"/>
       <w:r>
@@ -2862,7 +3893,8 @@
     </w:p>
     <w:p>
       <w:pPr>
-        <w:pStyle w:val="Heading3"/>
+        <w:pStyle w:val="Titre3"/>
+        <w:jc w:val="both"/>
       </w:pPr>
       <w:bookmarkStart w:id="18" w:name="_Toc341795249"/>
       <w:r>
@@ -2872,7 +3904,8 @@
     </w:p>
     <w:p>
       <w:pPr>
-        <w:pStyle w:val="Heading3"/>
+        <w:pStyle w:val="Titre3"/>
+        <w:jc w:val="both"/>
       </w:pPr>
       <w:bookmarkStart w:id="19" w:name="_Toc341795250"/>
       <w:r>
@@ -2882,7 +3915,8 @@
     </w:p>
     <w:p>
       <w:pPr>
-        <w:pStyle w:val="Heading3"/>
+        <w:pStyle w:val="Titre3"/>
+        <w:jc w:val="both"/>
       </w:pPr>
       <w:bookmarkStart w:id="20" w:name="_Toc341795251"/>
       <w:r>
@@ -2892,7 +3926,8 @@
     </w:p>
     <w:p>
       <w:pPr>
-        <w:pStyle w:val="Heading3"/>
+        <w:pStyle w:val="Titre3"/>
+        <w:jc w:val="both"/>
       </w:pPr>
       <w:bookmarkStart w:id="21" w:name="_Toc341795252"/>
       <w:r>
@@ -2902,7 +3937,8 @@
     </w:p>
     <w:p>
       <w:pPr>
-        <w:pStyle w:val="Heading2"/>
+        <w:pStyle w:val="Titre2"/>
+        <w:jc w:val="both"/>
       </w:pPr>
       <w:bookmarkStart w:id="22" w:name="_Toc341795253"/>
       <w:r>
@@ -2912,7 +3948,8 @@
     </w:p>
     <w:p>
       <w:pPr>
-        <w:pStyle w:val="Heading2"/>
+        <w:pStyle w:val="Titre2"/>
+        <w:jc w:val="both"/>
       </w:pPr>
       <w:bookmarkStart w:id="23" w:name="_Toc341795254"/>
       <w:r>
@@ -2920,10 +3957,19 @@
       </w:r>
       <w:bookmarkEnd w:id="23"/>
     </w:p>
-    <w:p/>
-    <w:p/>
-    <w:p>
-      <w:pPr>
+    <w:p>
+      <w:pPr>
+        <w:jc w:val="both"/>
+      </w:pPr>
+    </w:p>
+    <w:p>
+      <w:pPr>
+        <w:jc w:val="both"/>
+      </w:pPr>
+    </w:p>
+    <w:p>
+      <w:pPr>
+        <w:jc w:val="both"/>
         <w:rPr>
           <w:rFonts w:asciiTheme="majorHAnsi" w:eastAsiaTheme="majorEastAsia" w:hAnsiTheme="majorHAnsi" w:cstheme="majorBidi"/>
           <w:color w:val="4F81BD" w:themeColor="accent1"/>
@@ -2933,9 +3979,9 @@
       </w:pPr>
     </w:p>
     <w:sectPr>
-      <w:headerReference w:type="default" r:id="rId14"/>
-      <w:footerReference w:type="default" r:id="rId15"/>
-      <w:footerReference w:type="first" r:id="rId16"/>
+      <w:headerReference w:type="default" r:id="rId21"/>
+      <w:footerReference w:type="default" r:id="rId22"/>
+      <w:footerReference w:type="first" r:id="rId23"/>
       <w:pgSz w:w="11906" w:h="16838"/>
       <w:pgMar w:top="1417" w:right="1417" w:bottom="1417" w:left="1417" w:header="708" w:footer="113" w:gutter="0"/>
       <w:cols w:space="708"/>
@@ -2947,15 +3993,15 @@
 </file>
 
 <file path=word/comments.xml><?xml version="1.0" encoding="utf-8"?>
-<w:comments xmlns:wpc="http://schemas.microsoft.com/office/word/2010/wordprocessingCanvas" xmlns:mo="http://schemas.microsoft.com/office/mac/office/2008/main" xmlns:mc="http://schemas.openxmlformats.org/markup-compatibility/2006" xmlns:mv="urn:schemas-microsoft-com:mac:vml" xmlns:o="urn:schemas-microsoft-com:office:office" xmlns:r="http://schemas.openxmlformats.org/officeDocument/2006/relationships" xmlns:m="http://schemas.openxmlformats.org/officeDocument/2006/math" xmlns:v="urn:schemas-microsoft-com:vml" xmlns:wp14="http://schemas.microsoft.com/office/word/2010/wordprocessingDrawing" xmlns:wp="http://schemas.openxmlformats.org/drawingml/2006/wordprocessingDrawing" xmlns:w10="urn:schemas-microsoft-com:office:word" xmlns:w="http://schemas.openxmlformats.org/wordprocessingml/2006/main" xmlns:w14="http://schemas.microsoft.com/office/word/2010/wordml" xmlns:wpg="http://schemas.microsoft.com/office/word/2010/wordprocessingGroup" xmlns:wpi="http://schemas.microsoft.com/office/word/2010/wordprocessingInk" xmlns:wne="http://schemas.microsoft.com/office/word/2006/wordml" xmlns:wps="http://schemas.microsoft.com/office/word/2010/wordprocessingShape" mc:Ignorable="w14 wp14 mv">
+<w:comments xmlns:ve="http://schemas.openxmlformats.org/markup-compatibility/2006" xmlns:o="urn:schemas-microsoft-com:office:office" xmlns:r="http://schemas.openxmlformats.org/officeDocument/2006/relationships" xmlns:m="http://schemas.openxmlformats.org/officeDocument/2006/math" xmlns:v="urn:schemas-microsoft-com:vml" xmlns:wp="http://schemas.openxmlformats.org/drawingml/2006/wordprocessingDrawing" xmlns:w10="urn:schemas-microsoft-com:office:word" xmlns:w="http://schemas.openxmlformats.org/wordprocessingml/2006/main" xmlns:wne="http://schemas.microsoft.com/office/word/2006/wordml">
   <w:comment w:id="0" w:author="lo23a012" w:date="2012-10-02T18:10:00Z" w:initials="lo23">
     <w:p>
       <w:pPr>
-        <w:pStyle w:val="CommentText"/>
-      </w:pPr>
-      <w:r>
-        <w:rPr>
-          <w:rStyle w:val="CommentReference"/>
+        <w:pStyle w:val="Commentaire"/>
+      </w:pPr>
+      <w:r>
+        <w:rPr>
+          <w:rStyle w:val="Marquedecommentaire"/>
         </w:rPr>
         <w:annotationRef/>
       </w:r>
@@ -2967,11 +4013,11 @@
   <w:comment w:id="1" w:author="lo23a012" w:date="2012-10-02T18:37:00Z" w:initials="lo23">
     <w:p>
       <w:pPr>
-        <w:pStyle w:val="CommentText"/>
-      </w:pPr>
-      <w:r>
-        <w:rPr>
-          <w:rStyle w:val="CommentReference"/>
+        <w:pStyle w:val="Commentaire"/>
+      </w:pPr>
+      <w:r>
+        <w:rPr>
+          <w:rStyle w:val="Marquedecommentaire"/>
         </w:rPr>
         <w:annotationRef/>
       </w:r>
@@ -2984,7 +4030,7 @@
 </file>
 
 <file path=word/endnotes.xml><?xml version="1.0" encoding="utf-8"?>
-<w:endnotes xmlns:wpc="http://schemas.microsoft.com/office/word/2010/wordprocessingCanvas" xmlns:mo="http://schemas.microsoft.com/office/mac/office/2008/main" xmlns:mc="http://schemas.openxmlformats.org/markup-compatibility/2006" xmlns:mv="urn:schemas-microsoft-com:mac:vml" xmlns:o="urn:schemas-microsoft-com:office:office" xmlns:r="http://schemas.openxmlformats.org/officeDocument/2006/relationships" xmlns:m="http://schemas.openxmlformats.org/officeDocument/2006/math" xmlns:v="urn:schemas-microsoft-com:vml" xmlns:wp14="http://schemas.microsoft.com/office/word/2010/wordprocessingDrawing" xmlns:wp="http://schemas.openxmlformats.org/drawingml/2006/wordprocessingDrawing" xmlns:w10="urn:schemas-microsoft-com:office:word" xmlns:w="http://schemas.openxmlformats.org/wordprocessingml/2006/main" xmlns:w14="http://schemas.microsoft.com/office/word/2010/wordml" xmlns:wpg="http://schemas.microsoft.com/office/word/2010/wordprocessingGroup" xmlns:wpi="http://schemas.microsoft.com/office/word/2010/wordprocessingInk" xmlns:wne="http://schemas.microsoft.com/office/word/2006/wordml" xmlns:wps="http://schemas.microsoft.com/office/word/2010/wordprocessingShape" mc:Ignorable="w14 wp14 mv">
+<w:endnotes xmlns:ve="http://schemas.openxmlformats.org/markup-compatibility/2006" xmlns:o="urn:schemas-microsoft-com:office:office" xmlns:r="http://schemas.openxmlformats.org/officeDocument/2006/relationships" xmlns:m="http://schemas.openxmlformats.org/officeDocument/2006/math" xmlns:v="urn:schemas-microsoft-com:vml" xmlns:wp="http://schemas.openxmlformats.org/drawingml/2006/wordprocessingDrawing" xmlns:w10="urn:schemas-microsoft-com:office:word" xmlns:w="http://schemas.openxmlformats.org/wordprocessingml/2006/main" xmlns:wne="http://schemas.microsoft.com/office/word/2006/wordml">
   <w:endnote w:type="separator" w:id="-1">
     <w:p>
       <w:pPr>
@@ -3009,7 +4055,7 @@
 </file>
 
 <file path=word/footer1.xml><?xml version="1.0" encoding="utf-8"?>
-<w:ftr xmlns:wpc="http://schemas.microsoft.com/office/word/2010/wordprocessingCanvas" xmlns:mo="http://schemas.microsoft.com/office/mac/office/2008/main" xmlns:mc="http://schemas.openxmlformats.org/markup-compatibility/2006" xmlns:mv="urn:schemas-microsoft-com:mac:vml" xmlns:o="urn:schemas-microsoft-com:office:office" xmlns:r="http://schemas.openxmlformats.org/officeDocument/2006/relationships" xmlns:m="http://schemas.openxmlformats.org/officeDocument/2006/math" xmlns:v="urn:schemas-microsoft-com:vml" xmlns:wp14="http://schemas.microsoft.com/office/word/2010/wordprocessingDrawing" xmlns:wp="http://schemas.openxmlformats.org/drawingml/2006/wordprocessingDrawing" xmlns:w10="urn:schemas-microsoft-com:office:word" xmlns:w="http://schemas.openxmlformats.org/wordprocessingml/2006/main" xmlns:w14="http://schemas.microsoft.com/office/word/2010/wordml" xmlns:wpg="http://schemas.microsoft.com/office/word/2010/wordprocessingGroup" xmlns:wpi="http://schemas.microsoft.com/office/word/2010/wordprocessingInk" xmlns:wne="http://schemas.microsoft.com/office/word/2006/wordml" xmlns:wps="http://schemas.microsoft.com/office/word/2010/wordprocessingShape" mc:Ignorable="w14 wp14">
+<w:ftr xmlns:ve="http://schemas.openxmlformats.org/markup-compatibility/2006" xmlns:o="urn:schemas-microsoft-com:office:office" xmlns:r="http://schemas.openxmlformats.org/officeDocument/2006/relationships" xmlns:m="http://schemas.openxmlformats.org/officeDocument/2006/math" xmlns:v="urn:schemas-microsoft-com:vml" xmlns:wp="http://schemas.openxmlformats.org/drawingml/2006/wordprocessingDrawing" xmlns:w10="urn:schemas-microsoft-com:office:word" xmlns:w="http://schemas.openxmlformats.org/wordprocessingml/2006/main" xmlns:wne="http://schemas.microsoft.com/office/word/2006/wordml">
   <w:p>
     <w:pPr>
       <w:jc w:val="center"/>
@@ -3022,62 +4068,35 @@
           <w:docPartUnique/>
         </w:docPartObj>
       </w:sdtPr>
-      <w:sdtEndPr/>
       <w:sdtContent>
         <w:r>
           <w:t xml:space="preserve">Page </w:t>
         </w:r>
-        <w:r>
-          <w:fldChar w:fldCharType="begin"/>
-        </w:r>
-        <w:r>
-          <w:instrText xml:space="preserve"> PAGE </w:instrText>
-        </w:r>
-        <w:r>
-          <w:fldChar w:fldCharType="separate"/>
-        </w:r>
-        <w:r>
-          <w:rPr>
-            <w:noProof/>
-          </w:rPr>
-          <w:t>4</w:t>
-        </w:r>
-        <w:r>
-          <w:rPr>
-            <w:noProof/>
-          </w:rPr>
-          <w:fldChar w:fldCharType="end"/>
-        </w:r>
+        <w:fldSimple w:instr=" PAGE ">
+          <w:r>
+            <w:rPr>
+              <w:noProof/>
+            </w:rPr>
+            <w:t>8</w:t>
+          </w:r>
+        </w:fldSimple>
         <w:r>
           <w:t xml:space="preserve"> sur </w:t>
         </w:r>
-        <w:r>
-          <w:fldChar w:fldCharType="begin"/>
-        </w:r>
-        <w:r>
-          <w:instrText xml:space="preserve"> NUMPAGES  </w:instrText>
-        </w:r>
-        <w:r>
-          <w:fldChar w:fldCharType="separate"/>
-        </w:r>
-        <w:r>
-          <w:rPr>
-            <w:noProof/>
-          </w:rPr>
-          <w:t>6</w:t>
-        </w:r>
-        <w:r>
-          <w:rPr>
-            <w:noProof/>
-          </w:rPr>
-          <w:fldChar w:fldCharType="end"/>
-        </w:r>
+        <w:fldSimple w:instr=" NUMPAGES  ">
+          <w:r>
+            <w:rPr>
+              <w:noProof/>
+            </w:rPr>
+            <w:t>9</w:t>
+          </w:r>
+        </w:fldSimple>
       </w:sdtContent>
     </w:sdt>
   </w:p>
   <w:p>
     <w:pPr>
-      <w:pStyle w:val="Footer"/>
+      <w:pStyle w:val="Pieddepage"/>
       <w:jc w:val="center"/>
     </w:pPr>
     <w:r>
@@ -3088,10 +4107,10 @@
 </file>
 
 <file path=word/footer2.xml><?xml version="1.0" encoding="utf-8"?>
-<w:ftr xmlns:wpc="http://schemas.microsoft.com/office/word/2010/wordprocessingCanvas" xmlns:mo="http://schemas.microsoft.com/office/mac/office/2008/main" xmlns:mc="http://schemas.openxmlformats.org/markup-compatibility/2006" xmlns:mv="urn:schemas-microsoft-com:mac:vml" xmlns:o="urn:schemas-microsoft-com:office:office" xmlns:r="http://schemas.openxmlformats.org/officeDocument/2006/relationships" xmlns:m="http://schemas.openxmlformats.org/officeDocument/2006/math" xmlns:v="urn:schemas-microsoft-com:vml" xmlns:wp14="http://schemas.microsoft.com/office/word/2010/wordprocessingDrawing" xmlns:wp="http://schemas.openxmlformats.org/drawingml/2006/wordprocessingDrawing" xmlns:w10="urn:schemas-microsoft-com:office:word" xmlns:w="http://schemas.openxmlformats.org/wordprocessingml/2006/main" xmlns:w14="http://schemas.microsoft.com/office/word/2010/wordml" xmlns:wpg="http://schemas.microsoft.com/office/word/2010/wordprocessingGroup" xmlns:wpi="http://schemas.microsoft.com/office/word/2010/wordprocessingInk" xmlns:wne="http://schemas.microsoft.com/office/word/2006/wordml" xmlns:wps="http://schemas.microsoft.com/office/word/2010/wordprocessingShape" mc:Ignorable="w14 wp14">
+<w:ftr xmlns:ve="http://schemas.openxmlformats.org/markup-compatibility/2006" xmlns:o="urn:schemas-microsoft-com:office:office" xmlns:r="http://schemas.openxmlformats.org/officeDocument/2006/relationships" xmlns:m="http://schemas.openxmlformats.org/officeDocument/2006/math" xmlns:v="urn:schemas-microsoft-com:vml" xmlns:wp="http://schemas.openxmlformats.org/drawingml/2006/wordprocessingDrawing" xmlns:w10="urn:schemas-microsoft-com:office:word" xmlns:w="http://schemas.openxmlformats.org/wordprocessingml/2006/main" xmlns:wne="http://schemas.microsoft.com/office/word/2006/wordml">
   <w:p>
     <w:pPr>
-      <w:pStyle w:val="Footer"/>
+      <w:pStyle w:val="Pieddepage"/>
       <w:jc w:val="right"/>
     </w:pPr>
   </w:p>
@@ -3099,7 +4118,7 @@
 </file>
 
 <file path=word/footnotes.xml><?xml version="1.0" encoding="utf-8"?>
-<w:footnotes xmlns:wpc="http://schemas.microsoft.com/office/word/2010/wordprocessingCanvas" xmlns:mo="http://schemas.microsoft.com/office/mac/office/2008/main" xmlns:mc="http://schemas.openxmlformats.org/markup-compatibility/2006" xmlns:mv="urn:schemas-microsoft-com:mac:vml" xmlns:o="urn:schemas-microsoft-com:office:office" xmlns:r="http://schemas.openxmlformats.org/officeDocument/2006/relationships" xmlns:m="http://schemas.openxmlformats.org/officeDocument/2006/math" xmlns:v="urn:schemas-microsoft-com:vml" xmlns:wp14="http://schemas.microsoft.com/office/word/2010/wordprocessingDrawing" xmlns:wp="http://schemas.openxmlformats.org/drawingml/2006/wordprocessingDrawing" xmlns:w10="urn:schemas-microsoft-com:office:word" xmlns:w="http://schemas.openxmlformats.org/wordprocessingml/2006/main" xmlns:w14="http://schemas.microsoft.com/office/word/2010/wordml" xmlns:wpg="http://schemas.microsoft.com/office/word/2010/wordprocessingGroup" xmlns:wpi="http://schemas.microsoft.com/office/word/2010/wordprocessingInk" xmlns:wne="http://schemas.microsoft.com/office/word/2006/wordml" xmlns:wps="http://schemas.microsoft.com/office/word/2010/wordprocessingShape" mc:Ignorable="w14 wp14 mv">
+<w:footnotes xmlns:ve="http://schemas.openxmlformats.org/markup-compatibility/2006" xmlns:o="urn:schemas-microsoft-com:office:office" xmlns:r="http://schemas.openxmlformats.org/officeDocument/2006/relationships" xmlns:m="http://schemas.openxmlformats.org/officeDocument/2006/math" xmlns:v="urn:schemas-microsoft-com:vml" xmlns:wp="http://schemas.openxmlformats.org/drawingml/2006/wordprocessingDrawing" xmlns:w10="urn:schemas-microsoft-com:office:word" xmlns:w="http://schemas.openxmlformats.org/wordprocessingml/2006/main" xmlns:wne="http://schemas.microsoft.com/office/word/2006/wordml">
   <w:footnote w:type="separator" w:id="-1">
     <w:p>
       <w:pPr>
@@ -3124,18 +4143,18 @@
 </file>
 
 <file path=word/header1.xml><?xml version="1.0" encoding="utf-8"?>
-<w:hdr xmlns:wpc="http://schemas.microsoft.com/office/word/2010/wordprocessingCanvas" xmlns:mo="http://schemas.microsoft.com/office/mac/office/2008/main" xmlns:mc="http://schemas.openxmlformats.org/markup-compatibility/2006" xmlns:mv="urn:schemas-microsoft-com:mac:vml" xmlns:o="urn:schemas-microsoft-com:office:office" xmlns:r="http://schemas.openxmlformats.org/officeDocument/2006/relationships" xmlns:m="http://schemas.openxmlformats.org/officeDocument/2006/math" xmlns:v="urn:schemas-microsoft-com:vml" xmlns:wp14="http://schemas.microsoft.com/office/word/2010/wordprocessingDrawing" xmlns:wp="http://schemas.openxmlformats.org/drawingml/2006/wordprocessingDrawing" xmlns:w10="urn:schemas-microsoft-com:office:word" xmlns:w="http://schemas.openxmlformats.org/wordprocessingml/2006/main" xmlns:w14="http://schemas.microsoft.com/office/word/2010/wordml" xmlns:wpg="http://schemas.microsoft.com/office/word/2010/wordprocessingGroup" xmlns:wpi="http://schemas.microsoft.com/office/word/2010/wordprocessingInk" xmlns:wne="http://schemas.microsoft.com/office/word/2006/wordml" xmlns:wps="http://schemas.microsoft.com/office/word/2010/wordprocessingShape" mc:Ignorable="w14 wp14">
+<w:hdr xmlns:ve="http://schemas.openxmlformats.org/markup-compatibility/2006" xmlns:o="urn:schemas-microsoft-com:office:office" xmlns:r="http://schemas.openxmlformats.org/officeDocument/2006/relationships" xmlns:m="http://schemas.openxmlformats.org/officeDocument/2006/math" xmlns:v="urn:schemas-microsoft-com:vml" xmlns:wp="http://schemas.openxmlformats.org/drawingml/2006/wordprocessingDrawing" xmlns:w10="urn:schemas-microsoft-com:office:word" xmlns:w="http://schemas.openxmlformats.org/wordprocessingml/2006/main" xmlns:wne="http://schemas.microsoft.com/office/word/2006/wordml">
   <w:p>
     <w:pPr>
-      <w:pStyle w:val="Header"/>
+      <w:pStyle w:val="En-tte"/>
     </w:pPr>
     <w:r>
       <w:rPr>
         <w:noProof/>
-        <w:lang w:val="en-US"/>
+        <w:lang w:eastAsia="fr-FR"/>
       </w:rPr>
       <w:drawing>
-        <wp:anchor distT="0" distB="0" distL="114300" distR="114300" simplePos="0" relativeHeight="251660288" behindDoc="0" locked="0" layoutInCell="1" allowOverlap="1" wp14:anchorId="6305B6A4" wp14:editId="6D3CAFFB">
+        <wp:anchor distT="0" distB="0" distL="114300" distR="114300" simplePos="0" relativeHeight="251660288" behindDoc="0" locked="0" layoutInCell="1" allowOverlap="1">
           <wp:simplePos x="0" y="0"/>
           <wp:positionH relativeFrom="column">
             <wp:posOffset>4078143</wp:posOffset>
@@ -3193,7 +4212,7 @@
 </file>
 
 <file path=word/numbering.xml><?xml version="1.0" encoding="utf-8"?>
-<w:numbering xmlns:wpc="http://schemas.microsoft.com/office/word/2010/wordprocessingCanvas" xmlns:mo="http://schemas.microsoft.com/office/mac/office/2008/main" xmlns:mc="http://schemas.openxmlformats.org/markup-compatibility/2006" xmlns:mv="urn:schemas-microsoft-com:mac:vml" xmlns:o="urn:schemas-microsoft-com:office:office" xmlns:r="http://schemas.openxmlformats.org/officeDocument/2006/relationships" xmlns:m="http://schemas.openxmlformats.org/officeDocument/2006/math" xmlns:v="urn:schemas-microsoft-com:vml" xmlns:wp14="http://schemas.microsoft.com/office/word/2010/wordprocessingDrawing" xmlns:wp="http://schemas.openxmlformats.org/drawingml/2006/wordprocessingDrawing" xmlns:w10="urn:schemas-microsoft-com:office:word" xmlns:w="http://schemas.openxmlformats.org/wordprocessingml/2006/main" xmlns:w14="http://schemas.microsoft.com/office/word/2010/wordml" xmlns:wpg="http://schemas.microsoft.com/office/word/2010/wordprocessingGroup" xmlns:wpi="http://schemas.microsoft.com/office/word/2010/wordprocessingInk" xmlns:wne="http://schemas.microsoft.com/office/word/2006/wordml" xmlns:wps="http://schemas.microsoft.com/office/word/2010/wordprocessingShape" mc:Ignorable="w14 wp14 mv">
+<w:numbering xmlns:ve="http://schemas.openxmlformats.org/markup-compatibility/2006" xmlns:o="urn:schemas-microsoft-com:office:office" xmlns:r="http://schemas.openxmlformats.org/officeDocument/2006/relationships" xmlns:m="http://schemas.openxmlformats.org/officeDocument/2006/math" xmlns:v="urn:schemas-microsoft-com:vml" xmlns:wp="http://schemas.openxmlformats.org/drawingml/2006/wordprocessingDrawing" xmlns:w10="urn:schemas-microsoft-com:office:word" xmlns:w="http://schemas.openxmlformats.org/wordprocessingml/2006/main" xmlns:wne="http://schemas.microsoft.com/office/word/2006/wordml">
   <w:abstractNum w:abstractNumId="0">
     <w:nsid w:val="2C0E5B9F"/>
     <w:multiLevelType w:val="multilevel"/>
@@ -3201,7 +4220,7 @@
     <w:lvl w:ilvl="0">
       <w:start w:val="1"/>
       <w:numFmt w:val="decimal"/>
-      <w:pStyle w:val="Heading1"/>
+      <w:pStyle w:val="Titre1"/>
       <w:lvlText w:val="%1"/>
       <w:lvlJc w:val="left"/>
       <w:pPr>
@@ -3211,7 +4230,7 @@
     <w:lvl w:ilvl="1">
       <w:start w:val="1"/>
       <w:numFmt w:val="decimal"/>
-      <w:pStyle w:val="Heading2"/>
+      <w:pStyle w:val="Titre2"/>
       <w:lvlText w:val="%1.%2"/>
       <w:lvlJc w:val="left"/>
       <w:pPr>
@@ -3221,7 +4240,7 @@
     <w:lvl w:ilvl="2">
       <w:start w:val="1"/>
       <w:numFmt w:val="decimal"/>
-      <w:pStyle w:val="Heading3"/>
+      <w:pStyle w:val="Titre3"/>
       <w:lvlText w:val="%1.%2.%3"/>
       <w:lvlJc w:val="left"/>
       <w:pPr>
@@ -3240,7 +4259,7 @@
     <w:lvl w:ilvl="4">
       <w:start w:val="1"/>
       <w:numFmt w:val="decimal"/>
-      <w:pStyle w:val="Heading5"/>
+      <w:pStyle w:val="Titre5"/>
       <w:lvlText w:val="%1.%2.%3.%4.%5"/>
       <w:lvlJc w:val="left"/>
       <w:pPr>
@@ -3250,7 +4269,7 @@
     <w:lvl w:ilvl="5">
       <w:start w:val="1"/>
       <w:numFmt w:val="decimal"/>
-      <w:pStyle w:val="Heading6"/>
+      <w:pStyle w:val="Titre6"/>
       <w:lvlText w:val="%1.%2.%3.%4.%5.%6"/>
       <w:lvlJc w:val="left"/>
       <w:pPr>
@@ -3260,7 +4279,7 @@
     <w:lvl w:ilvl="6">
       <w:start w:val="1"/>
       <w:numFmt w:val="decimal"/>
-      <w:pStyle w:val="Heading7"/>
+      <w:pStyle w:val="Titre7"/>
       <w:lvlText w:val="%1.%2.%3.%4.%5.%6.%7"/>
       <w:lvlJc w:val="left"/>
       <w:pPr>
@@ -3270,7 +4289,7 @@
     <w:lvl w:ilvl="7">
       <w:start w:val="1"/>
       <w:numFmt w:val="decimal"/>
-      <w:pStyle w:val="Heading8"/>
+      <w:pStyle w:val="Titre8"/>
       <w:lvlText w:val="%1.%2.%3.%4.%5.%6.%7.%8"/>
       <w:lvlJc w:val="left"/>
       <w:pPr>
@@ -3280,7 +4299,7 @@
     <w:lvl w:ilvl="8">
       <w:start w:val="1"/>
       <w:numFmt w:val="decimal"/>
-      <w:pStyle w:val="Heading9"/>
+      <w:pStyle w:val="Titre9"/>
       <w:lvlText w:val="%1.%2.%3.%4.%5.%6.%7.%8.%9"/>
       <w:lvlJc w:val="left"/>
       <w:pPr>
@@ -3295,7 +4314,7 @@
     <w:lvl w:ilvl="0" w:tplc="E7CE4940">
       <w:start w:val="1"/>
       <w:numFmt w:val="lowerLetter"/>
-      <w:pStyle w:val="Heading4"/>
+      <w:pStyle w:val="Titre4"/>
       <w:lvlText w:val="%1)"/>
       <w:lvlJc w:val="left"/>
       <w:pPr>
@@ -3508,7 +4527,7 @@
 </file>
 
 <file path=word/styles.xml><?xml version="1.0" encoding="utf-8"?>
-<w:styles xmlns:mc="http://schemas.openxmlformats.org/markup-compatibility/2006" xmlns:r="http://schemas.openxmlformats.org/officeDocument/2006/relationships" xmlns:w="http://schemas.openxmlformats.org/wordprocessingml/2006/main" xmlns:w14="http://schemas.microsoft.com/office/word/2010/wordml" mc:Ignorable="w14">
+<w:styles xmlns:r="http://schemas.openxmlformats.org/officeDocument/2006/relationships" xmlns:w="http://schemas.openxmlformats.org/wordprocessingml/2006/main">
   <w:docDefaults>
     <w:rPrDefault>
       <w:rPr>
@@ -3524,7 +4543,7 @@
       </w:pPr>
     </w:pPrDefault>
   </w:docDefaults>
-  <w:latentStyles w:defLockedState="0" w:defUIPriority="99" w:defSemiHidden="1" w:defUnhideWhenUsed="1" w:defQFormat="0" w:count="276">
+  <w:latentStyles w:defLockedState="0" w:defUIPriority="99" w:defSemiHidden="1" w:defUnhideWhenUsed="1" w:defQFormat="0" w:count="267">
     <w:lsdException w:name="Normal" w:semiHidden="0" w:uiPriority="0" w:unhideWhenUsed="0" w:qFormat="1"/>
     <w:lsdException w:name="heading 1" w:semiHidden="0" w:uiPriority="9" w:unhideWhenUsed="0" w:qFormat="1"/>
     <w:lsdException w:name="heading 2" w:uiPriority="9" w:qFormat="1"/>
@@ -3668,11 +4687,11 @@
     <w:qFormat/>
     <w:rsid w:val="00E96F74"/>
   </w:style>
-  <w:style w:type="paragraph" w:styleId="Heading1">
+  <w:style w:type="paragraph" w:styleId="Titre1">
     <w:name w:val="heading 1"/>
     <w:basedOn w:val="Normal"/>
     <w:next w:val="Normal"/>
-    <w:link w:val="Heading1Char"/>
+    <w:link w:val="Titre1Car"/>
     <w:uiPriority w:val="9"/>
     <w:qFormat/>
     <w:rsid w:val="00E5775C"/>
@@ -3694,11 +4713,11 @@
       <w:szCs w:val="28"/>
     </w:rPr>
   </w:style>
-  <w:style w:type="paragraph" w:styleId="Heading2">
+  <w:style w:type="paragraph" w:styleId="Titre2">
     <w:name w:val="heading 2"/>
     <w:basedOn w:val="Normal"/>
     <w:next w:val="Normal"/>
-    <w:link w:val="Heading2Char"/>
+    <w:link w:val="Titre2Car"/>
     <w:uiPriority w:val="9"/>
     <w:unhideWhenUsed/>
     <w:qFormat/>
@@ -3723,11 +4742,11 @@
       <w:szCs w:val="26"/>
     </w:rPr>
   </w:style>
-  <w:style w:type="paragraph" w:styleId="Heading3">
+  <w:style w:type="paragraph" w:styleId="Titre3">
     <w:name w:val="heading 3"/>
     <w:basedOn w:val="Normal"/>
     <w:next w:val="Normal"/>
-    <w:link w:val="Heading3Char"/>
+    <w:link w:val="Titre3Car"/>
     <w:uiPriority w:val="9"/>
     <w:unhideWhenUsed/>
     <w:qFormat/>
@@ -3749,11 +4768,11 @@
       <w:color w:val="8DB3E2" w:themeColor="text2" w:themeTint="66"/>
     </w:rPr>
   </w:style>
-  <w:style w:type="paragraph" w:styleId="Heading4">
+  <w:style w:type="paragraph" w:styleId="Titre4">
     <w:name w:val="heading 4"/>
     <w:basedOn w:val="Normal"/>
     <w:next w:val="Normal"/>
-    <w:link w:val="Heading4Char"/>
+    <w:link w:val="Titre4Car"/>
     <w:uiPriority w:val="9"/>
     <w:unhideWhenUsed/>
     <w:qFormat/>
@@ -3774,11 +4793,11 @@
       <w:iCs/>
     </w:rPr>
   </w:style>
-  <w:style w:type="paragraph" w:styleId="Heading5">
+  <w:style w:type="paragraph" w:styleId="Titre5">
     <w:name w:val="heading 5"/>
     <w:basedOn w:val="Normal"/>
     <w:next w:val="Normal"/>
-    <w:link w:val="Heading5Char"/>
+    <w:link w:val="Titre5Car"/>
     <w:uiPriority w:val="9"/>
     <w:semiHidden/>
     <w:unhideWhenUsed/>
@@ -3799,11 +4818,11 @@
       <w:color w:val="243F60" w:themeColor="accent1" w:themeShade="7F"/>
     </w:rPr>
   </w:style>
-  <w:style w:type="paragraph" w:styleId="Heading6">
+  <w:style w:type="paragraph" w:styleId="Titre6">
     <w:name w:val="heading 6"/>
     <w:basedOn w:val="Normal"/>
     <w:next w:val="Normal"/>
-    <w:link w:val="Heading6Char"/>
+    <w:link w:val="Titre6Car"/>
     <w:uiPriority w:val="9"/>
     <w:semiHidden/>
     <w:unhideWhenUsed/>
@@ -3826,11 +4845,11 @@
       <w:color w:val="243F60" w:themeColor="accent1" w:themeShade="7F"/>
     </w:rPr>
   </w:style>
-  <w:style w:type="paragraph" w:styleId="Heading7">
+  <w:style w:type="paragraph" w:styleId="Titre7">
     <w:name w:val="heading 7"/>
     <w:basedOn w:val="Normal"/>
     <w:next w:val="Normal"/>
-    <w:link w:val="Heading7Char"/>
+    <w:link w:val="Titre7Car"/>
     <w:uiPriority w:val="9"/>
     <w:semiHidden/>
     <w:unhideWhenUsed/>
@@ -3853,11 +4872,11 @@
       <w:color w:val="404040" w:themeColor="text1" w:themeTint="BF"/>
     </w:rPr>
   </w:style>
-  <w:style w:type="paragraph" w:styleId="Heading8">
+  <w:style w:type="paragraph" w:styleId="Titre8">
     <w:name w:val="heading 8"/>
     <w:basedOn w:val="Normal"/>
     <w:next w:val="Normal"/>
-    <w:link w:val="Heading8Char"/>
+    <w:link w:val="Titre8Car"/>
     <w:uiPriority w:val="9"/>
     <w:semiHidden/>
     <w:unhideWhenUsed/>
@@ -3880,11 +4899,11 @@
       <w:szCs w:val="20"/>
     </w:rPr>
   </w:style>
-  <w:style w:type="paragraph" w:styleId="Heading9">
+  <w:style w:type="paragraph" w:styleId="Titre9">
     <w:name w:val="heading 9"/>
     <w:basedOn w:val="Normal"/>
     <w:next w:val="Normal"/>
-    <w:link w:val="Heading9Char"/>
+    <w:link w:val="Titre9Car"/>
     <w:uiPriority w:val="9"/>
     <w:semiHidden/>
     <w:unhideWhenUsed/>
@@ -3909,17 +4928,18 @@
       <w:szCs w:val="20"/>
     </w:rPr>
   </w:style>
-  <w:style w:type="character" w:default="1" w:styleId="DefaultParagraphFont">
+  <w:style w:type="character" w:default="1" w:styleId="Policepardfaut">
     <w:name w:val="Default Paragraph Font"/>
     <w:uiPriority w:val="1"/>
     <w:semiHidden/>
     <w:unhideWhenUsed/>
   </w:style>
-  <w:style w:type="table" w:default="1" w:styleId="TableNormal">
+  <w:style w:type="table" w:default="1" w:styleId="TableauNormal">
     <w:name w:val="Normal Table"/>
     <w:uiPriority w:val="99"/>
     <w:semiHidden/>
     <w:unhideWhenUsed/>
+    <w:qFormat/>
     <w:tblPr>
       <w:tblInd w:w="0" w:type="dxa"/>
       <w:tblCellMar>
@@ -3930,15 +4950,15 @@
       </w:tblCellMar>
     </w:tblPr>
   </w:style>
-  <w:style w:type="numbering" w:default="1" w:styleId="NoList">
+  <w:style w:type="numbering" w:default="1" w:styleId="Aucuneliste">
     <w:name w:val="No List"/>
     <w:uiPriority w:val="99"/>
     <w:semiHidden/>
     <w:unhideWhenUsed/>
   </w:style>
-  <w:style w:type="paragraph" w:styleId="NoSpacing">
+  <w:style w:type="paragraph" w:styleId="Sansinterligne">
     <w:name w:val="No Spacing"/>
-    <w:link w:val="NoSpacingChar"/>
+    <w:link w:val="SansinterligneCar"/>
     <w:uiPriority w:val="1"/>
     <w:qFormat/>
     <w:rsid w:val="00D93E53"/>
@@ -3949,20 +4969,20 @@
       <w:rFonts w:eastAsiaTheme="minorEastAsia"/>
     </w:rPr>
   </w:style>
-  <w:style w:type="character" w:customStyle="1" w:styleId="NoSpacingChar">
-    <w:name w:val="No Spacing Char"/>
-    <w:basedOn w:val="DefaultParagraphFont"/>
-    <w:link w:val="NoSpacing"/>
+  <w:style w:type="character" w:customStyle="1" w:styleId="SansinterligneCar">
+    <w:name w:val="Sans interligne Car"/>
+    <w:basedOn w:val="Policepardfaut"/>
+    <w:link w:val="Sansinterligne"/>
     <w:uiPriority w:val="1"/>
     <w:rsid w:val="00D93E53"/>
     <w:rPr>
       <w:rFonts w:eastAsiaTheme="minorEastAsia"/>
     </w:rPr>
   </w:style>
-  <w:style w:type="paragraph" w:styleId="BalloonText">
+  <w:style w:type="paragraph" w:styleId="Textedebulles">
     <w:name w:val="Balloon Text"/>
     <w:basedOn w:val="Normal"/>
-    <w:link w:val="BalloonTextChar"/>
+    <w:link w:val="TextedebullesCar"/>
     <w:uiPriority w:val="99"/>
     <w:semiHidden/>
     <w:unhideWhenUsed/>
@@ -3976,10 +4996,10 @@
       <w:szCs w:val="16"/>
     </w:rPr>
   </w:style>
-  <w:style w:type="character" w:customStyle="1" w:styleId="BalloonTextChar">
-    <w:name w:val="Balloon Text Char"/>
-    <w:basedOn w:val="DefaultParagraphFont"/>
-    <w:link w:val="BalloonText"/>
+  <w:style w:type="character" w:customStyle="1" w:styleId="TextedebullesCar">
+    <w:name w:val="Texte de bulles Car"/>
+    <w:basedOn w:val="Policepardfaut"/>
+    <w:link w:val="Textedebulles"/>
     <w:uiPriority w:val="99"/>
     <w:semiHidden/>
     <w:rsid w:val="00D93E53"/>
@@ -3989,10 +5009,10 @@
       <w:szCs w:val="16"/>
     </w:rPr>
   </w:style>
-  <w:style w:type="character" w:customStyle="1" w:styleId="Heading1Char">
-    <w:name w:val="Heading 1 Char"/>
-    <w:basedOn w:val="DefaultParagraphFont"/>
-    <w:link w:val="Heading1"/>
+  <w:style w:type="character" w:customStyle="1" w:styleId="Titre1Car">
+    <w:name w:val="Titre 1 Car"/>
+    <w:basedOn w:val="Policepardfaut"/>
+    <w:link w:val="Titre1"/>
     <w:uiPriority w:val="9"/>
     <w:rsid w:val="00E5775C"/>
     <w:rPr>
@@ -4004,10 +5024,10 @@
       <w:szCs w:val="28"/>
     </w:rPr>
   </w:style>
-  <w:style w:type="character" w:customStyle="1" w:styleId="Heading2Char">
-    <w:name w:val="Heading 2 Char"/>
-    <w:basedOn w:val="DefaultParagraphFont"/>
-    <w:link w:val="Heading2"/>
+  <w:style w:type="character" w:customStyle="1" w:styleId="Titre2Car">
+    <w:name w:val="Titre 2 Car"/>
+    <w:basedOn w:val="Policepardfaut"/>
+    <w:link w:val="Titre2"/>
     <w:uiPriority w:val="9"/>
     <w:rsid w:val="00E5775C"/>
     <w:rPr>
@@ -4019,10 +5039,10 @@
       <w:szCs w:val="26"/>
     </w:rPr>
   </w:style>
-  <w:style w:type="character" w:customStyle="1" w:styleId="Heading3Char">
-    <w:name w:val="Heading 3 Char"/>
-    <w:basedOn w:val="DefaultParagraphFont"/>
-    <w:link w:val="Heading3"/>
+  <w:style w:type="character" w:customStyle="1" w:styleId="Titre3Car">
+    <w:name w:val="Titre 3 Car"/>
+    <w:basedOn w:val="Policepardfaut"/>
+    <w:link w:val="Titre3"/>
     <w:uiPriority w:val="9"/>
     <w:rsid w:val="00E5775C"/>
     <w:rPr>
@@ -4032,10 +5052,10 @@
       <w:color w:val="8DB3E2" w:themeColor="text2" w:themeTint="66"/>
     </w:rPr>
   </w:style>
-  <w:style w:type="character" w:customStyle="1" w:styleId="Heading4Char">
-    <w:name w:val="Heading 4 Char"/>
-    <w:basedOn w:val="DefaultParagraphFont"/>
-    <w:link w:val="Heading4"/>
+  <w:style w:type="character" w:customStyle="1" w:styleId="Titre4Car">
+    <w:name w:val="Titre 4 Car"/>
+    <w:basedOn w:val="Policepardfaut"/>
+    <w:link w:val="Titre4"/>
     <w:uiPriority w:val="9"/>
     <w:rsid w:val="007A597E"/>
     <w:rPr>
@@ -4045,10 +5065,10 @@
       <w:iCs/>
     </w:rPr>
   </w:style>
-  <w:style w:type="character" w:customStyle="1" w:styleId="Heading5Char">
-    <w:name w:val="Heading 5 Char"/>
-    <w:basedOn w:val="DefaultParagraphFont"/>
-    <w:link w:val="Heading5"/>
+  <w:style w:type="character" w:customStyle="1" w:styleId="Titre5Car">
+    <w:name w:val="Titre 5 Car"/>
+    <w:basedOn w:val="Policepardfaut"/>
+    <w:link w:val="Titre5"/>
     <w:uiPriority w:val="9"/>
     <w:semiHidden/>
     <w:rsid w:val="00D93E53"/>
@@ -4057,10 +5077,10 @@
       <w:color w:val="243F60" w:themeColor="accent1" w:themeShade="7F"/>
     </w:rPr>
   </w:style>
-  <w:style w:type="character" w:customStyle="1" w:styleId="Heading6Char">
-    <w:name w:val="Heading 6 Char"/>
-    <w:basedOn w:val="DefaultParagraphFont"/>
-    <w:link w:val="Heading6"/>
+  <w:style w:type="character" w:customStyle="1" w:styleId="Titre6Car">
+    <w:name w:val="Titre 6 Car"/>
+    <w:basedOn w:val="Policepardfaut"/>
+    <w:link w:val="Titre6"/>
     <w:uiPriority w:val="9"/>
     <w:semiHidden/>
     <w:rsid w:val="00D93E53"/>
@@ -4071,10 +5091,10 @@
       <w:color w:val="243F60" w:themeColor="accent1" w:themeShade="7F"/>
     </w:rPr>
   </w:style>
-  <w:style w:type="character" w:customStyle="1" w:styleId="Heading7Char">
-    <w:name w:val="Heading 7 Char"/>
-    <w:basedOn w:val="DefaultParagraphFont"/>
-    <w:link w:val="Heading7"/>
+  <w:style w:type="character" w:customStyle="1" w:styleId="Titre7Car">
+    <w:name w:val="Titre 7 Car"/>
+    <w:basedOn w:val="Policepardfaut"/>
+    <w:link w:val="Titre7"/>
     <w:uiPriority w:val="9"/>
     <w:semiHidden/>
     <w:rsid w:val="00D93E53"/>
@@ -4085,10 +5105,10 @@
       <w:color w:val="404040" w:themeColor="text1" w:themeTint="BF"/>
     </w:rPr>
   </w:style>
-  <w:style w:type="character" w:customStyle="1" w:styleId="Heading8Char">
-    <w:name w:val="Heading 8 Char"/>
-    <w:basedOn w:val="DefaultParagraphFont"/>
-    <w:link w:val="Heading8"/>
+  <w:style w:type="character" w:customStyle="1" w:styleId="Titre8Car">
+    <w:name w:val="Titre 8 Car"/>
+    <w:basedOn w:val="Policepardfaut"/>
+    <w:link w:val="Titre8"/>
     <w:uiPriority w:val="9"/>
     <w:semiHidden/>
     <w:rsid w:val="00D93E53"/>
@@ -4099,10 +5119,10 @@
       <w:szCs w:val="20"/>
     </w:rPr>
   </w:style>
-  <w:style w:type="character" w:customStyle="1" w:styleId="Heading9Char">
-    <w:name w:val="Heading 9 Char"/>
-    <w:basedOn w:val="DefaultParagraphFont"/>
-    <w:link w:val="Heading9"/>
+  <w:style w:type="character" w:customStyle="1" w:styleId="Titre9Car">
+    <w:name w:val="Titre 9 Car"/>
+    <w:basedOn w:val="Policepardfaut"/>
+    <w:link w:val="Titre9"/>
     <w:uiPriority w:val="9"/>
     <w:semiHidden/>
     <w:rsid w:val="00D93E53"/>
@@ -4115,10 +5135,10 @@
       <w:szCs w:val="20"/>
     </w:rPr>
   </w:style>
-  <w:style w:type="paragraph" w:styleId="Header">
+  <w:style w:type="paragraph" w:styleId="En-tte">
     <w:name w:val="header"/>
     <w:basedOn w:val="Normal"/>
-    <w:link w:val="HeaderChar"/>
+    <w:link w:val="En-tteCar"/>
     <w:uiPriority w:val="99"/>
     <w:unhideWhenUsed/>
     <w:rsid w:val="00AB78C1"/>
@@ -4130,17 +5150,17 @@
       <w:spacing w:after="0" w:line="240" w:lineRule="auto"/>
     </w:pPr>
   </w:style>
-  <w:style w:type="character" w:customStyle="1" w:styleId="HeaderChar">
-    <w:name w:val="Header Char"/>
-    <w:basedOn w:val="DefaultParagraphFont"/>
-    <w:link w:val="Header"/>
+  <w:style w:type="character" w:customStyle="1" w:styleId="En-tteCar">
+    <w:name w:val="En-tête Car"/>
+    <w:basedOn w:val="Policepardfaut"/>
+    <w:link w:val="En-tte"/>
     <w:uiPriority w:val="99"/>
     <w:rsid w:val="00AB78C1"/>
   </w:style>
-  <w:style w:type="paragraph" w:styleId="Footer">
+  <w:style w:type="paragraph" w:styleId="Pieddepage">
     <w:name w:val="footer"/>
     <w:basedOn w:val="Normal"/>
-    <w:link w:val="FooterChar"/>
+    <w:link w:val="PieddepageCar"/>
     <w:uiPriority w:val="99"/>
     <w:unhideWhenUsed/>
     <w:rsid w:val="00AB78C1"/>
@@ -4152,16 +5172,16 @@
       <w:spacing w:after="0" w:line="240" w:lineRule="auto"/>
     </w:pPr>
   </w:style>
-  <w:style w:type="character" w:customStyle="1" w:styleId="FooterChar">
-    <w:name w:val="Footer Char"/>
-    <w:basedOn w:val="DefaultParagraphFont"/>
-    <w:link w:val="Footer"/>
+  <w:style w:type="character" w:customStyle="1" w:styleId="PieddepageCar">
+    <w:name w:val="Pied de page Car"/>
+    <w:basedOn w:val="Policepardfaut"/>
+    <w:link w:val="Pieddepage"/>
     <w:uiPriority w:val="99"/>
     <w:rsid w:val="00AB78C1"/>
   </w:style>
-  <w:style w:type="character" w:styleId="CommentReference">
+  <w:style w:type="character" w:styleId="Marquedecommentaire">
     <w:name w:val="annotation reference"/>
-    <w:basedOn w:val="DefaultParagraphFont"/>
+    <w:basedOn w:val="Policepardfaut"/>
     <w:uiPriority w:val="99"/>
     <w:semiHidden/>
     <w:unhideWhenUsed/>
@@ -4171,10 +5191,10 @@
       <w:szCs w:val="16"/>
     </w:rPr>
   </w:style>
-  <w:style w:type="paragraph" w:styleId="CommentText">
+  <w:style w:type="paragraph" w:styleId="Commentaire">
     <w:name w:val="annotation text"/>
     <w:basedOn w:val="Normal"/>
-    <w:link w:val="CommentTextChar"/>
+    <w:link w:val="CommentaireCar"/>
     <w:uiPriority w:val="99"/>
     <w:semiHidden/>
     <w:unhideWhenUsed/>
@@ -4187,10 +5207,10 @@
       <w:szCs w:val="20"/>
     </w:rPr>
   </w:style>
-  <w:style w:type="character" w:customStyle="1" w:styleId="CommentTextChar">
-    <w:name w:val="Comment Text Char"/>
-    <w:basedOn w:val="DefaultParagraphFont"/>
-    <w:link w:val="CommentText"/>
+  <w:style w:type="character" w:customStyle="1" w:styleId="CommentaireCar">
+    <w:name w:val="Commentaire Car"/>
+    <w:basedOn w:val="Policepardfaut"/>
+    <w:link w:val="Commentaire"/>
     <w:uiPriority w:val="99"/>
     <w:semiHidden/>
     <w:rsid w:val="00AB78C1"/>
@@ -4199,11 +5219,11 @@
       <w:szCs w:val="20"/>
     </w:rPr>
   </w:style>
-  <w:style w:type="paragraph" w:styleId="CommentSubject">
+  <w:style w:type="paragraph" w:styleId="Objetducommentaire">
     <w:name w:val="annotation subject"/>
-    <w:basedOn w:val="CommentText"/>
-    <w:next w:val="CommentText"/>
-    <w:link w:val="CommentSubjectChar"/>
+    <w:basedOn w:val="Commentaire"/>
+    <w:next w:val="Commentaire"/>
+    <w:link w:val="ObjetducommentaireCar"/>
     <w:uiPriority w:val="99"/>
     <w:semiHidden/>
     <w:unhideWhenUsed/>
@@ -4213,10 +5233,10 @@
       <w:bCs/>
     </w:rPr>
   </w:style>
-  <w:style w:type="character" w:customStyle="1" w:styleId="CommentSubjectChar">
-    <w:name w:val="Comment Subject Char"/>
-    <w:basedOn w:val="CommentTextChar"/>
-    <w:link w:val="CommentSubject"/>
+  <w:style w:type="character" w:customStyle="1" w:styleId="ObjetducommentaireCar">
+    <w:name w:val="Objet du commentaire Car"/>
+    <w:basedOn w:val="CommentaireCar"/>
+    <w:link w:val="Objetducommentaire"/>
     <w:uiPriority w:val="99"/>
     <w:semiHidden/>
     <w:rsid w:val="00AB78C1"/>
@@ -4243,7 +5263,7 @@
       <w:lang w:eastAsia="fr-FR"/>
     </w:rPr>
   </w:style>
-  <w:style w:type="paragraph" w:styleId="Caption">
+  <w:style w:type="paragraph" w:styleId="Lgende">
     <w:name w:val="caption"/>
     <w:basedOn w:val="Normal"/>
     <w:next w:val="Normal"/>
@@ -4262,9 +5282,9 @@
       <w:szCs w:val="18"/>
     </w:rPr>
   </w:style>
-  <w:style w:type="table" w:styleId="TableGrid">
+  <w:style w:type="table" w:styleId="Grilledutableau">
     <w:name w:val="Table Grid"/>
-    <w:basedOn w:val="TableNormal"/>
+    <w:basedOn w:val="TableauNormal"/>
     <w:uiPriority w:val="59"/>
     <w:rsid w:val="00804A7C"/>
     <w:pPr>
@@ -4288,9 +5308,9 @@
       </w:tblCellMar>
     </w:tblPr>
   </w:style>
-  <w:style w:type="paragraph" w:styleId="TOCHeading">
+  <w:style w:type="paragraph" w:styleId="En-ttedetabledesmatires">
     <w:name w:val="TOC Heading"/>
-    <w:basedOn w:val="Heading1"/>
+    <w:basedOn w:val="Titre1"/>
     <w:next w:val="Normal"/>
     <w:uiPriority w:val="39"/>
     <w:semiHidden/>
@@ -4309,7 +5329,7 @@
       <w:sz w:val="28"/>
     </w:rPr>
   </w:style>
-  <w:style w:type="paragraph" w:styleId="TOC1">
+  <w:style w:type="paragraph" w:styleId="TM1">
     <w:name w:val="toc 1"/>
     <w:basedOn w:val="Normal"/>
     <w:next w:val="Normal"/>
@@ -4321,7 +5341,7 @@
       <w:spacing w:after="100"/>
     </w:pPr>
   </w:style>
-  <w:style w:type="paragraph" w:styleId="TOC2">
+  <w:style w:type="paragraph" w:styleId="TM2">
     <w:name w:val="toc 2"/>
     <w:basedOn w:val="Normal"/>
     <w:next w:val="Normal"/>
@@ -4334,7 +5354,7 @@
       <w:ind w:left="220"/>
     </w:pPr>
   </w:style>
-  <w:style w:type="paragraph" w:styleId="TOC3">
+  <w:style w:type="paragraph" w:styleId="TM3">
     <w:name w:val="toc 3"/>
     <w:basedOn w:val="Normal"/>
     <w:next w:val="Normal"/>
@@ -4347,9 +5367,9 @@
       <w:ind w:left="440"/>
     </w:pPr>
   </w:style>
-  <w:style w:type="character" w:styleId="Hyperlink">
+  <w:style w:type="character" w:styleId="Lienhypertexte">
     <w:name w:val="Hyperlink"/>
-    <w:basedOn w:val="DefaultParagraphFont"/>
+    <w:basedOn w:val="Policepardfaut"/>
     <w:uiPriority w:val="99"/>
     <w:unhideWhenUsed/>
     <w:rsid w:val="00954E67"/>
@@ -4854,7 +5874,7 @@
 </file>
 
 <file path=customXml/itemProps2.xml><?xml version="1.0" encoding="utf-8"?>
-<ds:datastoreItem xmlns:ds="http://schemas.openxmlformats.org/officeDocument/2006/customXml" ds:itemID="{80DD3942-6F50-F947-851E-C50C4DB0C4CC}">
+<ds:datastoreItem xmlns:ds="http://schemas.openxmlformats.org/officeDocument/2006/customXml" ds:itemID="{7AAB7BC8-5A6F-4C49-AE6A-647ACDC16925}">
   <ds:schemaRefs>
     <ds:schemaRef ds:uri="http://schemas.openxmlformats.org/officeDocument/2006/bibliography"/>
   </ds:schemaRefs>

</xml_diff>